<commit_message>
export word sổ gốc
export word sổ gốc
</commit_message>
<xml_diff>
--- a/src/views/FileMau/FileMauSoGoc.docx
+++ b/src/views/FileMau/FileMauSoGoc.docx
@@ -66,27 +66,7 @@
                 <w:sz w:val="22"/>
                 <w:szCs w:val="22"/>
               </w:rPr>
-              <w:t>{</w:t>
-            </w:r>
-            <w:proofErr w:type="spellStart"/>
-            <w:r>
-              <w:rPr>
-                <w:rFonts w:ascii="Calibri" w:eastAsia="Times New Roman" w:hAnsi="Calibri" w:cs="Calibri"/>
-                <w:color w:val="000000"/>
-                <w:sz w:val="22"/>
-                <w:szCs w:val="22"/>
-              </w:rPr>
-              <w:t>uyBanNhanDan</w:t>
-            </w:r>
-            <w:proofErr w:type="spellEnd"/>
-            <w:r>
-              <w:rPr>
-                <w:rFonts w:ascii="Calibri" w:eastAsia="Times New Roman" w:hAnsi="Calibri" w:cs="Calibri"/>
-                <w:color w:val="000000"/>
-                <w:sz w:val="22"/>
-                <w:szCs w:val="22"/>
-              </w:rPr>
-              <w:t>}</w:t>
+              <w:t>{uyBanNhanDan}</w:t>
             </w:r>
           </w:p>
         </w:tc>
@@ -116,8 +96,6 @@
                 <w:szCs w:val="26"/>
               </w:rPr>
             </w:pPr>
-            <w:bookmarkStart w:id="0" w:name="_GoBack"/>
-            <w:bookmarkEnd w:id="0"/>
             <w:r>
               <w:rPr>
                 <w:rFonts w:ascii="Calibri" w:eastAsia="Times New Roman" w:hAnsi="Calibri" w:cs="Calibri"/>
@@ -187,29 +165,7 @@
                 <w:sz w:val="22"/>
                 <w:szCs w:val="22"/>
               </w:rPr>
-              <w:t>{</w:t>
-            </w:r>
-            <w:proofErr w:type="spellStart"/>
-            <w:r>
-              <w:rPr>
-                <w:rFonts w:ascii="Calibri" w:eastAsia="Times New Roman" w:hAnsi="Calibri" w:cs="Calibri"/>
-                <w:b/>
-                <w:bCs/>
-                <w:sz w:val="22"/>
-                <w:szCs w:val="22"/>
-              </w:rPr>
-              <w:t>coQuanCapBang</w:t>
-            </w:r>
-            <w:proofErr w:type="spellEnd"/>
-            <w:r>
-              <w:rPr>
-                <w:rFonts w:ascii="Calibri" w:eastAsia="Times New Roman" w:hAnsi="Calibri" w:cs="Calibri"/>
-                <w:b/>
-                <w:bCs/>
-                <w:sz w:val="22"/>
-                <w:szCs w:val="22"/>
-              </w:rPr>
-              <w:t>}</w:t>
+              <w:t>{coQuanCapBang}</w:t>
             </w:r>
           </w:p>
         </w:tc>
@@ -858,145 +814,14 @@
                 <w:szCs w:val="22"/>
               </w:rPr>
             </w:pPr>
-            <w:proofErr w:type="spellStart"/>
-            <w:r>
-              <w:rPr>
-                <w:rFonts w:ascii="Calibri" w:eastAsia="Times New Roman" w:hAnsi="Calibri" w:cs="Calibri"/>
-                <w:color w:val="000000"/>
-                <w:sz w:val="22"/>
-                <w:szCs w:val="22"/>
-              </w:rPr>
-              <w:t>Quyết</w:t>
-            </w:r>
-            <w:proofErr w:type="spellEnd"/>
-            <w:r>
-              <w:rPr>
-                <w:rFonts w:ascii="Calibri" w:eastAsia="Times New Roman" w:hAnsi="Calibri" w:cs="Calibri"/>
-                <w:color w:val="000000"/>
-                <w:sz w:val="22"/>
-                <w:szCs w:val="22"/>
-              </w:rPr>
-              <w:t xml:space="preserve"> </w:t>
-            </w:r>
-            <w:proofErr w:type="spellStart"/>
-            <w:r>
-              <w:rPr>
-                <w:rFonts w:ascii="Calibri" w:eastAsia="Times New Roman" w:hAnsi="Calibri" w:cs="Calibri"/>
-                <w:color w:val="000000"/>
-                <w:sz w:val="22"/>
-                <w:szCs w:val="22"/>
-              </w:rPr>
-              <w:t>định</w:t>
-            </w:r>
-            <w:proofErr w:type="spellEnd"/>
-            <w:r>
-              <w:rPr>
-                <w:rFonts w:ascii="Calibri" w:eastAsia="Times New Roman" w:hAnsi="Calibri" w:cs="Calibri"/>
-                <w:color w:val="000000"/>
-                <w:sz w:val="22"/>
-                <w:szCs w:val="22"/>
-              </w:rPr>
-              <w:t xml:space="preserve"> </w:t>
-            </w:r>
-            <w:proofErr w:type="spellStart"/>
-            <w:r>
-              <w:rPr>
-                <w:rFonts w:ascii="Calibri" w:eastAsia="Times New Roman" w:hAnsi="Calibri" w:cs="Calibri"/>
-                <w:color w:val="000000"/>
-                <w:sz w:val="22"/>
-                <w:szCs w:val="22"/>
-              </w:rPr>
-              <w:t>công</w:t>
-            </w:r>
-            <w:proofErr w:type="spellEnd"/>
-            <w:r>
-              <w:rPr>
-                <w:rFonts w:ascii="Calibri" w:eastAsia="Times New Roman" w:hAnsi="Calibri" w:cs="Calibri"/>
-                <w:color w:val="000000"/>
-                <w:sz w:val="22"/>
-                <w:szCs w:val="22"/>
-              </w:rPr>
-              <w:t xml:space="preserve"> </w:t>
-            </w:r>
-            <w:proofErr w:type="spellStart"/>
-            <w:r>
-              <w:rPr>
-                <w:rFonts w:ascii="Calibri" w:eastAsia="Times New Roman" w:hAnsi="Calibri" w:cs="Calibri"/>
-                <w:color w:val="000000"/>
-                <w:sz w:val="22"/>
-                <w:szCs w:val="22"/>
-              </w:rPr>
-              <w:t>nhận</w:t>
-            </w:r>
-            <w:proofErr w:type="spellEnd"/>
-            <w:r>
-              <w:rPr>
-                <w:rFonts w:ascii="Calibri" w:eastAsia="Times New Roman" w:hAnsi="Calibri" w:cs="Calibri"/>
-                <w:color w:val="000000"/>
-                <w:sz w:val="22"/>
-                <w:szCs w:val="22"/>
-              </w:rPr>
-              <w:t xml:space="preserve"> </w:t>
-            </w:r>
-            <w:proofErr w:type="spellStart"/>
-            <w:r>
-              <w:rPr>
-                <w:rFonts w:ascii="Calibri" w:eastAsia="Times New Roman" w:hAnsi="Calibri" w:cs="Calibri"/>
-                <w:color w:val="000000"/>
-                <w:sz w:val="22"/>
-                <w:szCs w:val="22"/>
-              </w:rPr>
-              <w:t>tốt</w:t>
-            </w:r>
-            <w:proofErr w:type="spellEnd"/>
-            <w:r>
-              <w:rPr>
-                <w:rFonts w:ascii="Calibri" w:eastAsia="Times New Roman" w:hAnsi="Calibri" w:cs="Calibri"/>
-                <w:color w:val="000000"/>
-                <w:sz w:val="22"/>
-                <w:szCs w:val="22"/>
-              </w:rPr>
-              <w:t xml:space="preserve"> </w:t>
-            </w:r>
-            <w:proofErr w:type="spellStart"/>
-            <w:r>
-              <w:rPr>
-                <w:rFonts w:ascii="Calibri" w:eastAsia="Times New Roman" w:hAnsi="Calibri" w:cs="Calibri"/>
-                <w:color w:val="000000"/>
-                <w:sz w:val="22"/>
-                <w:szCs w:val="22"/>
-              </w:rPr>
-              <w:t>nghiệp</w:t>
-            </w:r>
-            <w:proofErr w:type="spellEnd"/>
-            <w:r>
-              <w:rPr>
-                <w:rFonts w:ascii="Calibri" w:eastAsia="Times New Roman" w:hAnsi="Calibri" w:cs="Calibri"/>
-                <w:color w:val="000000"/>
-                <w:sz w:val="22"/>
-                <w:szCs w:val="22"/>
-              </w:rPr>
-              <w:t xml:space="preserve"> </w:t>
-            </w:r>
-            <w:proofErr w:type="spellStart"/>
-            <w:r>
-              <w:rPr>
-                <w:rFonts w:ascii="Calibri" w:eastAsia="Times New Roman" w:hAnsi="Calibri" w:cs="Calibri"/>
-                <w:color w:val="000000"/>
-                <w:sz w:val="22"/>
-                <w:szCs w:val="22"/>
-              </w:rPr>
-              <w:t>số</w:t>
-            </w:r>
-            <w:proofErr w:type="spellEnd"/>
-            <w:r>
-              <w:rPr>
-                <w:rFonts w:ascii="Calibri" w:eastAsia="Times New Roman" w:hAnsi="Calibri" w:cs="Calibri"/>
-                <w:color w:val="000000"/>
-                <w:sz w:val="22"/>
-                <w:szCs w:val="22"/>
-              </w:rPr>
-              <w:t xml:space="preserve"> </w:t>
+            <w:r>
+              <w:rPr>
+                <w:rFonts w:ascii="Calibri" w:eastAsia="Times New Roman" w:hAnsi="Calibri" w:cs="Calibri"/>
+                <w:color w:val="000000"/>
+                <w:sz w:val="22"/>
+                <w:szCs w:val="22"/>
+              </w:rPr>
+              <w:t xml:space="preserve">Quyết định công nhận tốt nghiệp số </w:t>
             </w:r>
             <w:r>
               <w:rPr>
@@ -1007,7 +832,6 @@
               </w:rPr>
               <w:t>{</w:t>
             </w:r>
-            <w:proofErr w:type="spellStart"/>
             <w:r>
               <w:rPr>
                 <w:rFonts w:ascii="Calibri" w:eastAsia="Times New Roman" w:hAnsi="Calibri" w:cs="Calibri"/>
@@ -1017,7 +841,6 @@
               </w:rPr>
               <w:t>quyetDinh</w:t>
             </w:r>
-            <w:proofErr w:type="spellEnd"/>
             <w:r>
               <w:rPr>
                 <w:rFonts w:ascii="Calibri" w:eastAsia="Times New Roman" w:hAnsi="Calibri" w:cs="Calibri"/>
@@ -1131,65 +954,14 @@
                 <w:szCs w:val="22"/>
               </w:rPr>
             </w:pPr>
-            <w:proofErr w:type="spellStart"/>
-            <w:r>
-              <w:rPr>
-                <w:rFonts w:ascii="Calibri" w:eastAsia="Times New Roman" w:hAnsi="Calibri" w:cs="Calibri"/>
-                <w:color w:val="000000"/>
-                <w:sz w:val="22"/>
-                <w:szCs w:val="22"/>
-              </w:rPr>
-              <w:t>Năm</w:t>
-            </w:r>
-            <w:proofErr w:type="spellEnd"/>
-            <w:r>
-              <w:rPr>
-                <w:rFonts w:ascii="Calibri" w:eastAsia="Times New Roman" w:hAnsi="Calibri" w:cs="Calibri"/>
-                <w:color w:val="000000"/>
-                <w:sz w:val="22"/>
-                <w:szCs w:val="22"/>
-              </w:rPr>
-              <w:t xml:space="preserve"> </w:t>
-            </w:r>
-            <w:proofErr w:type="spellStart"/>
-            <w:r>
-              <w:rPr>
-                <w:rFonts w:ascii="Calibri" w:eastAsia="Times New Roman" w:hAnsi="Calibri" w:cs="Calibri"/>
-                <w:color w:val="000000"/>
-                <w:sz w:val="22"/>
-                <w:szCs w:val="22"/>
-              </w:rPr>
-              <w:t>tốt</w:t>
-            </w:r>
-            <w:proofErr w:type="spellEnd"/>
-            <w:r>
-              <w:rPr>
-                <w:rFonts w:ascii="Calibri" w:eastAsia="Times New Roman" w:hAnsi="Calibri" w:cs="Calibri"/>
-                <w:color w:val="000000"/>
-                <w:sz w:val="22"/>
-                <w:szCs w:val="22"/>
-              </w:rPr>
-              <w:t xml:space="preserve"> </w:t>
-            </w:r>
-            <w:proofErr w:type="spellStart"/>
-            <w:r>
-              <w:rPr>
-                <w:rFonts w:ascii="Calibri" w:eastAsia="Times New Roman" w:hAnsi="Calibri" w:cs="Calibri"/>
-                <w:color w:val="000000"/>
-                <w:sz w:val="22"/>
-                <w:szCs w:val="22"/>
-              </w:rPr>
-              <w:t>nghiệp</w:t>
-            </w:r>
-            <w:proofErr w:type="spellEnd"/>
-            <w:r>
-              <w:rPr>
-                <w:rFonts w:ascii="Calibri" w:eastAsia="Times New Roman" w:hAnsi="Calibri" w:cs="Calibri"/>
-                <w:color w:val="000000"/>
-                <w:sz w:val="22"/>
-                <w:szCs w:val="22"/>
-              </w:rPr>
-              <w:t xml:space="preserve">: </w:t>
+            <w:r>
+              <w:rPr>
+                <w:rFonts w:ascii="Calibri" w:eastAsia="Times New Roman" w:hAnsi="Calibri" w:cs="Calibri"/>
+                <w:color w:val="000000"/>
+                <w:sz w:val="22"/>
+                <w:szCs w:val="22"/>
+              </w:rPr>
+              <w:t xml:space="preserve">Năm tốt nghiệp: </w:t>
             </w:r>
             <w:r>
               <w:rPr>
@@ -1200,7 +972,6 @@
               </w:rPr>
               <w:t>{</w:t>
             </w:r>
-            <w:proofErr w:type="spellStart"/>
             <w:r>
               <w:rPr>
                 <w:rFonts w:ascii="Calibri" w:eastAsia="Times New Roman" w:hAnsi="Calibri" w:cs="Calibri"/>
@@ -1210,7 +981,6 @@
               </w:rPr>
               <w:t>namThi</w:t>
             </w:r>
-            <w:proofErr w:type="spellEnd"/>
             <w:r>
               <w:rPr>
                 <w:rFonts w:ascii="Calibri" w:eastAsia="Times New Roman" w:hAnsi="Calibri" w:cs="Calibri"/>
@@ -1303,94 +1073,23 @@
                 <w:szCs w:val="22"/>
               </w:rPr>
             </w:pPr>
-            <w:proofErr w:type="spellStart"/>
-            <w:r>
-              <w:rPr>
-                <w:rFonts w:ascii="Calibri" w:eastAsia="Times New Roman" w:hAnsi="Calibri" w:cs="Calibri"/>
-                <w:color w:val="000000"/>
-                <w:sz w:val="22"/>
-                <w:szCs w:val="22"/>
-              </w:rPr>
-              <w:t>Học</w:t>
-            </w:r>
-            <w:proofErr w:type="spellEnd"/>
-            <w:r>
-              <w:rPr>
-                <w:rFonts w:ascii="Calibri" w:eastAsia="Times New Roman" w:hAnsi="Calibri" w:cs="Calibri"/>
-                <w:color w:val="000000"/>
-                <w:sz w:val="22"/>
-                <w:szCs w:val="22"/>
-              </w:rPr>
-              <w:t xml:space="preserve"> </w:t>
-            </w:r>
-            <w:proofErr w:type="spellStart"/>
-            <w:r>
-              <w:rPr>
-                <w:rFonts w:ascii="Calibri" w:eastAsia="Times New Roman" w:hAnsi="Calibri" w:cs="Calibri"/>
-                <w:color w:val="000000"/>
-                <w:sz w:val="22"/>
-                <w:szCs w:val="22"/>
-              </w:rPr>
-              <w:t>sinh</w:t>
-            </w:r>
-            <w:proofErr w:type="spellEnd"/>
-            <w:r>
-              <w:rPr>
-                <w:rFonts w:ascii="Calibri" w:eastAsia="Times New Roman" w:hAnsi="Calibri" w:cs="Calibri"/>
-                <w:color w:val="000000"/>
-                <w:sz w:val="22"/>
-                <w:szCs w:val="22"/>
-              </w:rPr>
-              <w:t xml:space="preserve"> </w:t>
-            </w:r>
-            <w:proofErr w:type="spellStart"/>
-            <w:r>
-              <w:rPr>
-                <w:rFonts w:ascii="Calibri" w:eastAsia="Times New Roman" w:hAnsi="Calibri" w:cs="Calibri"/>
-                <w:color w:val="000000"/>
-                <w:sz w:val="22"/>
-                <w:szCs w:val="22"/>
-              </w:rPr>
-              <w:t>trường</w:t>
-            </w:r>
-            <w:proofErr w:type="spellEnd"/>
-            <w:r>
-              <w:rPr>
-                <w:rFonts w:ascii="Calibri" w:eastAsia="Times New Roman" w:hAnsi="Calibri" w:cs="Calibri"/>
-                <w:color w:val="000000"/>
-                <w:sz w:val="22"/>
-                <w:szCs w:val="22"/>
-              </w:rPr>
-              <w:t xml:space="preserve">: </w:t>
-            </w:r>
-            <w:r>
-              <w:rPr>
-                <w:rFonts w:ascii="Calibri" w:eastAsia="Times New Roman" w:hAnsi="Calibri" w:cs="Calibri"/>
-                <w:color w:val="000000"/>
-                <w:sz w:val="22"/>
-                <w:szCs w:val="22"/>
-              </w:rPr>
-              <w:t>{</w:t>
-            </w:r>
-            <w:proofErr w:type="spellStart"/>
-            <w:r>
-              <w:rPr>
-                <w:rFonts w:ascii="Calibri" w:eastAsia="Times New Roman" w:hAnsi="Calibri" w:cs="Calibri"/>
-                <w:color w:val="000000"/>
-                <w:sz w:val="22"/>
-                <w:szCs w:val="22"/>
-              </w:rPr>
-              <w:t>donVi</w:t>
-            </w:r>
-            <w:proofErr w:type="spellEnd"/>
-            <w:r>
-              <w:rPr>
-                <w:rFonts w:ascii="Calibri" w:eastAsia="Times New Roman" w:hAnsi="Calibri" w:cs="Calibri"/>
-                <w:color w:val="000000"/>
-                <w:sz w:val="22"/>
-                <w:szCs w:val="22"/>
-              </w:rPr>
-              <w:t>}</w:t>
+            <w:r>
+              <w:rPr>
+                <w:rFonts w:ascii="Calibri" w:eastAsia="Times New Roman" w:hAnsi="Calibri" w:cs="Calibri"/>
+                <w:color w:val="000000"/>
+                <w:sz w:val="22"/>
+                <w:szCs w:val="22"/>
+              </w:rPr>
+              <w:t xml:space="preserve">Học sinh trường: </w:t>
+            </w:r>
+            <w:r>
+              <w:rPr>
+                <w:rFonts w:ascii="Calibri" w:eastAsia="Times New Roman" w:hAnsi="Calibri" w:cs="Calibri"/>
+                <w:color w:val="000000"/>
+                <w:sz w:val="22"/>
+                <w:szCs w:val="22"/>
+              </w:rPr>
+              <w:t>{donVi}</w:t>
             </w:r>
           </w:p>
         </w:tc>
@@ -1548,94 +1247,23 @@
                 <w:szCs w:val="22"/>
               </w:rPr>
             </w:pPr>
-            <w:proofErr w:type="spellStart"/>
-            <w:r>
-              <w:rPr>
-                <w:rFonts w:ascii="Calibri" w:eastAsia="Times New Roman" w:hAnsi="Calibri" w:cs="Calibri"/>
-                <w:color w:val="000000"/>
-                <w:sz w:val="22"/>
-                <w:szCs w:val="22"/>
-              </w:rPr>
-              <w:t>Hình</w:t>
-            </w:r>
-            <w:proofErr w:type="spellEnd"/>
-            <w:r>
-              <w:rPr>
-                <w:rFonts w:ascii="Calibri" w:eastAsia="Times New Roman" w:hAnsi="Calibri" w:cs="Calibri"/>
-                <w:color w:val="000000"/>
-                <w:sz w:val="22"/>
-                <w:szCs w:val="22"/>
-              </w:rPr>
-              <w:t xml:space="preserve"> </w:t>
-            </w:r>
-            <w:proofErr w:type="spellStart"/>
-            <w:r>
-              <w:rPr>
-                <w:rFonts w:ascii="Calibri" w:eastAsia="Times New Roman" w:hAnsi="Calibri" w:cs="Calibri"/>
-                <w:color w:val="000000"/>
-                <w:sz w:val="22"/>
-                <w:szCs w:val="22"/>
-              </w:rPr>
-              <w:t>thức</w:t>
-            </w:r>
-            <w:proofErr w:type="spellEnd"/>
-            <w:r>
-              <w:rPr>
-                <w:rFonts w:ascii="Calibri" w:eastAsia="Times New Roman" w:hAnsi="Calibri" w:cs="Calibri"/>
-                <w:color w:val="000000"/>
-                <w:sz w:val="22"/>
-                <w:szCs w:val="22"/>
-              </w:rPr>
-              <w:t xml:space="preserve"> </w:t>
-            </w:r>
-            <w:proofErr w:type="spellStart"/>
-            <w:r>
-              <w:rPr>
-                <w:rFonts w:ascii="Calibri" w:eastAsia="Times New Roman" w:hAnsi="Calibri" w:cs="Calibri"/>
-                <w:color w:val="000000"/>
-                <w:sz w:val="22"/>
-                <w:szCs w:val="22"/>
-              </w:rPr>
-              <w:t>học</w:t>
-            </w:r>
-            <w:proofErr w:type="spellEnd"/>
-            <w:r>
-              <w:rPr>
-                <w:rFonts w:ascii="Calibri" w:eastAsia="Times New Roman" w:hAnsi="Calibri" w:cs="Calibri"/>
-                <w:color w:val="000000"/>
-                <w:sz w:val="22"/>
-                <w:szCs w:val="22"/>
-              </w:rPr>
-              <w:t xml:space="preserve">: </w:t>
-            </w:r>
-            <w:r>
-              <w:rPr>
-                <w:rFonts w:ascii="Calibri" w:eastAsia="Times New Roman" w:hAnsi="Calibri" w:cs="Calibri"/>
-                <w:color w:val="000000"/>
-                <w:sz w:val="22"/>
-                <w:szCs w:val="22"/>
-              </w:rPr>
-              <w:t>{</w:t>
-            </w:r>
-            <w:proofErr w:type="spellStart"/>
-            <w:r>
-              <w:rPr>
-                <w:rFonts w:ascii="Calibri" w:eastAsia="Times New Roman" w:hAnsi="Calibri" w:cs="Calibri"/>
-                <w:color w:val="000000"/>
-                <w:sz w:val="22"/>
-                <w:szCs w:val="22"/>
-              </w:rPr>
-              <w:t>hinhThucDaoTao</w:t>
-            </w:r>
-            <w:proofErr w:type="spellEnd"/>
-            <w:r>
-              <w:rPr>
-                <w:rFonts w:ascii="Calibri" w:eastAsia="Times New Roman" w:hAnsi="Calibri" w:cs="Calibri"/>
-                <w:color w:val="000000"/>
-                <w:sz w:val="22"/>
-                <w:szCs w:val="22"/>
-              </w:rPr>
-              <w:t>}</w:t>
+            <w:r>
+              <w:rPr>
+                <w:rFonts w:ascii="Calibri" w:eastAsia="Times New Roman" w:hAnsi="Calibri" w:cs="Calibri"/>
+                <w:color w:val="000000"/>
+                <w:sz w:val="22"/>
+                <w:szCs w:val="22"/>
+              </w:rPr>
+              <w:t xml:space="preserve">Hình thức học: </w:t>
+            </w:r>
+            <w:r>
+              <w:rPr>
+                <w:rFonts w:ascii="Calibri" w:eastAsia="Times New Roman" w:hAnsi="Calibri" w:cs="Calibri"/>
+                <w:color w:val="000000"/>
+                <w:sz w:val="22"/>
+                <w:szCs w:val="22"/>
+              </w:rPr>
+              <w:t>{hinhThucDaoTao}</w:t>
             </w:r>
           </w:p>
         </w:tc>
@@ -2068,57 +1696,15 @@
                 <w:szCs w:val="22"/>
               </w:rPr>
             </w:pPr>
-            <w:proofErr w:type="spellStart"/>
-            <w:r>
-              <w:rPr>
-                <w:rFonts w:ascii="Calibri" w:eastAsia="Times New Roman" w:hAnsi="Calibri" w:cs="Calibri"/>
-                <w:color w:val="000000"/>
-                <w:sz w:val="22"/>
-                <w:szCs w:val="22"/>
-              </w:rPr>
-              <w:t>Họ</w:t>
-            </w:r>
-            <w:proofErr w:type="spellEnd"/>
-            <w:r>
-              <w:rPr>
-                <w:rFonts w:ascii="Calibri" w:eastAsia="Times New Roman" w:hAnsi="Calibri" w:cs="Calibri"/>
-                <w:color w:val="000000"/>
-                <w:sz w:val="22"/>
-                <w:szCs w:val="22"/>
-              </w:rPr>
-              <w:t xml:space="preserve"> </w:t>
-            </w:r>
-            <w:proofErr w:type="spellStart"/>
-            <w:r>
-              <w:rPr>
-                <w:rFonts w:ascii="Calibri" w:eastAsia="Times New Roman" w:hAnsi="Calibri" w:cs="Calibri"/>
-                <w:color w:val="000000"/>
-                <w:sz w:val="22"/>
-                <w:szCs w:val="22"/>
-              </w:rPr>
-              <w:t>và</w:t>
-            </w:r>
-            <w:proofErr w:type="spellEnd"/>
-            <w:r>
-              <w:rPr>
-                <w:rFonts w:ascii="Calibri" w:eastAsia="Times New Roman" w:hAnsi="Calibri" w:cs="Calibri"/>
-                <w:color w:val="000000"/>
-                <w:sz w:val="22"/>
-                <w:szCs w:val="22"/>
-              </w:rPr>
-              <w:t xml:space="preserve"> </w:t>
-            </w:r>
-            <w:proofErr w:type="spellStart"/>
-            <w:r>
-              <w:rPr>
-                <w:rFonts w:ascii="Calibri" w:eastAsia="Times New Roman" w:hAnsi="Calibri" w:cs="Calibri"/>
-                <w:color w:val="000000"/>
-                <w:sz w:val="22"/>
-                <w:szCs w:val="22"/>
-              </w:rPr>
-              <w:t>Tên</w:t>
-            </w:r>
-            <w:proofErr w:type="spellEnd"/>
+            <w:r>
+              <w:rPr>
+                <w:rFonts w:ascii="Calibri" w:eastAsia="Times New Roman" w:hAnsi="Calibri" w:cs="Calibri"/>
+                <w:color w:val="000000"/>
+                <w:sz w:val="22"/>
+                <w:szCs w:val="22"/>
+              </w:rPr>
+              <w:t>Họ và Tên</w:t>
+            </w:r>
           </w:p>
         </w:tc>
         <w:tc>
@@ -2184,77 +1770,15 @@
                 <w:szCs w:val="22"/>
               </w:rPr>
             </w:pPr>
-            <w:proofErr w:type="spellStart"/>
-            <w:r>
-              <w:rPr>
-                <w:rFonts w:ascii="Calibri" w:eastAsia="Times New Roman" w:hAnsi="Calibri" w:cs="Calibri"/>
-                <w:color w:val="000000"/>
-                <w:sz w:val="22"/>
-                <w:szCs w:val="22"/>
-              </w:rPr>
-              <w:t>Ngày</w:t>
-            </w:r>
-            <w:proofErr w:type="spellEnd"/>
-            <w:r>
-              <w:rPr>
-                <w:rFonts w:ascii="Calibri" w:eastAsia="Times New Roman" w:hAnsi="Calibri" w:cs="Calibri"/>
-                <w:color w:val="000000"/>
-                <w:sz w:val="22"/>
-                <w:szCs w:val="22"/>
-              </w:rPr>
-              <w:t xml:space="preserve"> </w:t>
-            </w:r>
-            <w:proofErr w:type="spellStart"/>
-            <w:r>
-              <w:rPr>
-                <w:rFonts w:ascii="Calibri" w:eastAsia="Times New Roman" w:hAnsi="Calibri" w:cs="Calibri"/>
-                <w:color w:val="000000"/>
-                <w:sz w:val="22"/>
-                <w:szCs w:val="22"/>
-              </w:rPr>
-              <w:t>tháng</w:t>
-            </w:r>
-            <w:proofErr w:type="spellEnd"/>
-            <w:r>
-              <w:rPr>
-                <w:rFonts w:ascii="Calibri" w:eastAsia="Times New Roman" w:hAnsi="Calibri" w:cs="Calibri"/>
-                <w:color w:val="000000"/>
-                <w:sz w:val="22"/>
-                <w:szCs w:val="22"/>
-              </w:rPr>
-              <w:t xml:space="preserve"> </w:t>
-            </w:r>
-            <w:proofErr w:type="spellStart"/>
-            <w:r>
-              <w:rPr>
-                <w:rFonts w:ascii="Calibri" w:eastAsia="Times New Roman" w:hAnsi="Calibri" w:cs="Calibri"/>
-                <w:color w:val="000000"/>
-                <w:sz w:val="22"/>
-                <w:szCs w:val="22"/>
-              </w:rPr>
-              <w:t>năm</w:t>
-            </w:r>
-            <w:proofErr w:type="spellEnd"/>
-            <w:r>
-              <w:rPr>
-                <w:rFonts w:ascii="Calibri" w:eastAsia="Times New Roman" w:hAnsi="Calibri" w:cs="Calibri"/>
-                <w:color w:val="000000"/>
-                <w:sz w:val="22"/>
-                <w:szCs w:val="22"/>
-              </w:rPr>
-              <w:t xml:space="preserve"> </w:t>
-            </w:r>
-            <w:proofErr w:type="spellStart"/>
-            <w:r>
-              <w:rPr>
-                <w:rFonts w:ascii="Calibri" w:eastAsia="Times New Roman" w:hAnsi="Calibri" w:cs="Calibri"/>
-                <w:color w:val="000000"/>
-                <w:sz w:val="22"/>
-                <w:szCs w:val="22"/>
-              </w:rPr>
-              <w:t>sinh</w:t>
-            </w:r>
-            <w:proofErr w:type="spellEnd"/>
+            <w:r>
+              <w:rPr>
+                <w:rFonts w:ascii="Calibri" w:eastAsia="Times New Roman" w:hAnsi="Calibri" w:cs="Calibri"/>
+                <w:color w:val="000000"/>
+                <w:sz w:val="22"/>
+                <w:szCs w:val="22"/>
+              </w:rPr>
+              <w:t>Ngày tháng năm sinh</w:t>
+            </w:r>
           </w:p>
         </w:tc>
         <w:tc>
@@ -2283,37 +1807,15 @@
                 <w:szCs w:val="22"/>
               </w:rPr>
             </w:pPr>
-            <w:proofErr w:type="spellStart"/>
-            <w:r>
-              <w:rPr>
-                <w:rFonts w:ascii="Calibri" w:eastAsia="Times New Roman" w:hAnsi="Calibri" w:cs="Calibri"/>
-                <w:color w:val="000000"/>
-                <w:sz w:val="22"/>
-                <w:szCs w:val="22"/>
-              </w:rPr>
-              <w:t>Nơi</w:t>
-            </w:r>
-            <w:proofErr w:type="spellEnd"/>
-            <w:r>
-              <w:rPr>
-                <w:rFonts w:ascii="Calibri" w:eastAsia="Times New Roman" w:hAnsi="Calibri" w:cs="Calibri"/>
-                <w:color w:val="000000"/>
-                <w:sz w:val="22"/>
-                <w:szCs w:val="22"/>
-              </w:rPr>
-              <w:t xml:space="preserve"> </w:t>
-            </w:r>
-            <w:proofErr w:type="spellStart"/>
-            <w:r>
-              <w:rPr>
-                <w:rFonts w:ascii="Calibri" w:eastAsia="Times New Roman" w:hAnsi="Calibri" w:cs="Calibri"/>
-                <w:color w:val="000000"/>
-                <w:sz w:val="22"/>
-                <w:szCs w:val="22"/>
-              </w:rPr>
-              <w:t>sinh</w:t>
-            </w:r>
-            <w:proofErr w:type="spellEnd"/>
+            <w:r>
+              <w:rPr>
+                <w:rFonts w:ascii="Calibri" w:eastAsia="Times New Roman" w:hAnsi="Calibri" w:cs="Calibri"/>
+                <w:color w:val="000000"/>
+                <w:sz w:val="22"/>
+                <w:szCs w:val="22"/>
+              </w:rPr>
+              <w:t>Nơi sinh</w:t>
+            </w:r>
           </w:p>
         </w:tc>
         <w:tc>
@@ -2341,37 +1843,15 @@
                 <w:szCs w:val="22"/>
               </w:rPr>
             </w:pPr>
-            <w:proofErr w:type="spellStart"/>
-            <w:r>
-              <w:rPr>
-                <w:rFonts w:ascii="Calibri" w:eastAsia="Times New Roman" w:hAnsi="Calibri" w:cs="Calibri"/>
-                <w:color w:val="000000"/>
-                <w:sz w:val="22"/>
-                <w:szCs w:val="22"/>
-              </w:rPr>
-              <w:t>Giới</w:t>
-            </w:r>
-            <w:proofErr w:type="spellEnd"/>
-            <w:r>
-              <w:rPr>
-                <w:rFonts w:ascii="Calibri" w:eastAsia="Times New Roman" w:hAnsi="Calibri" w:cs="Calibri"/>
-                <w:color w:val="000000"/>
-                <w:sz w:val="22"/>
-                <w:szCs w:val="22"/>
-              </w:rPr>
-              <w:t xml:space="preserve"> </w:t>
-            </w:r>
-            <w:proofErr w:type="spellStart"/>
-            <w:r>
-              <w:rPr>
-                <w:rFonts w:ascii="Calibri" w:eastAsia="Times New Roman" w:hAnsi="Calibri" w:cs="Calibri"/>
-                <w:color w:val="000000"/>
-                <w:sz w:val="22"/>
-                <w:szCs w:val="22"/>
-              </w:rPr>
-              <w:t>tính</w:t>
-            </w:r>
-            <w:proofErr w:type="spellEnd"/>
+            <w:r>
+              <w:rPr>
+                <w:rFonts w:ascii="Calibri" w:eastAsia="Times New Roman" w:hAnsi="Calibri" w:cs="Calibri"/>
+                <w:color w:val="000000"/>
+                <w:sz w:val="22"/>
+                <w:szCs w:val="22"/>
+              </w:rPr>
+              <w:t>Giới tính</w:t>
+            </w:r>
           </w:p>
         </w:tc>
         <w:tc>
@@ -2399,37 +1879,15 @@
                 <w:szCs w:val="22"/>
               </w:rPr>
             </w:pPr>
-            <w:proofErr w:type="spellStart"/>
-            <w:r>
-              <w:rPr>
-                <w:rFonts w:ascii="Calibri" w:eastAsia="Times New Roman" w:hAnsi="Calibri" w:cs="Calibri"/>
-                <w:color w:val="000000"/>
-                <w:sz w:val="22"/>
-                <w:szCs w:val="22"/>
-              </w:rPr>
-              <w:t>Dân</w:t>
-            </w:r>
-            <w:proofErr w:type="spellEnd"/>
-            <w:r>
-              <w:rPr>
-                <w:rFonts w:ascii="Calibri" w:eastAsia="Times New Roman" w:hAnsi="Calibri" w:cs="Calibri"/>
-                <w:color w:val="000000"/>
-                <w:sz w:val="22"/>
-                <w:szCs w:val="22"/>
-              </w:rPr>
-              <w:t xml:space="preserve"> </w:t>
-            </w:r>
-            <w:proofErr w:type="spellStart"/>
-            <w:r>
-              <w:rPr>
-                <w:rFonts w:ascii="Calibri" w:eastAsia="Times New Roman" w:hAnsi="Calibri" w:cs="Calibri"/>
-                <w:color w:val="000000"/>
-                <w:sz w:val="22"/>
-                <w:szCs w:val="22"/>
-              </w:rPr>
-              <w:t>tộc</w:t>
-            </w:r>
-            <w:proofErr w:type="spellEnd"/>
+            <w:r>
+              <w:rPr>
+                <w:rFonts w:ascii="Calibri" w:eastAsia="Times New Roman" w:hAnsi="Calibri" w:cs="Calibri"/>
+                <w:color w:val="000000"/>
+                <w:sz w:val="22"/>
+                <w:szCs w:val="22"/>
+              </w:rPr>
+              <w:t>Dân tộc</w:t>
+            </w:r>
           </w:p>
         </w:tc>
         <w:tc>
@@ -2458,77 +1916,15 @@
                 <w:szCs w:val="22"/>
               </w:rPr>
             </w:pPr>
-            <w:proofErr w:type="spellStart"/>
-            <w:r>
-              <w:rPr>
-                <w:rFonts w:ascii="Calibri" w:eastAsia="Times New Roman" w:hAnsi="Calibri" w:cs="Calibri"/>
-                <w:color w:val="000000"/>
-                <w:sz w:val="22"/>
-                <w:szCs w:val="22"/>
-              </w:rPr>
-              <w:t>Xếp</w:t>
-            </w:r>
-            <w:proofErr w:type="spellEnd"/>
-            <w:r>
-              <w:rPr>
-                <w:rFonts w:ascii="Calibri" w:eastAsia="Times New Roman" w:hAnsi="Calibri" w:cs="Calibri"/>
-                <w:color w:val="000000"/>
-                <w:sz w:val="22"/>
-                <w:szCs w:val="22"/>
-              </w:rPr>
-              <w:t xml:space="preserve"> </w:t>
-            </w:r>
-            <w:proofErr w:type="spellStart"/>
-            <w:r>
-              <w:rPr>
-                <w:rFonts w:ascii="Calibri" w:eastAsia="Times New Roman" w:hAnsi="Calibri" w:cs="Calibri"/>
-                <w:color w:val="000000"/>
-                <w:sz w:val="22"/>
-                <w:szCs w:val="22"/>
-              </w:rPr>
-              <w:t>loại</w:t>
-            </w:r>
-            <w:proofErr w:type="spellEnd"/>
-            <w:r>
-              <w:rPr>
-                <w:rFonts w:ascii="Calibri" w:eastAsia="Times New Roman" w:hAnsi="Calibri" w:cs="Calibri"/>
-                <w:color w:val="000000"/>
-                <w:sz w:val="22"/>
-                <w:szCs w:val="22"/>
-              </w:rPr>
-              <w:t xml:space="preserve"> </w:t>
-            </w:r>
-            <w:proofErr w:type="spellStart"/>
-            <w:r>
-              <w:rPr>
-                <w:rFonts w:ascii="Calibri" w:eastAsia="Times New Roman" w:hAnsi="Calibri" w:cs="Calibri"/>
-                <w:color w:val="000000"/>
-                <w:sz w:val="22"/>
-                <w:szCs w:val="22"/>
-              </w:rPr>
-              <w:t>tốt</w:t>
-            </w:r>
-            <w:proofErr w:type="spellEnd"/>
-            <w:r>
-              <w:rPr>
-                <w:rFonts w:ascii="Calibri" w:eastAsia="Times New Roman" w:hAnsi="Calibri" w:cs="Calibri"/>
-                <w:color w:val="000000"/>
-                <w:sz w:val="22"/>
-                <w:szCs w:val="22"/>
-              </w:rPr>
-              <w:t xml:space="preserve"> </w:t>
-            </w:r>
-            <w:proofErr w:type="spellStart"/>
-            <w:r>
-              <w:rPr>
-                <w:rFonts w:ascii="Calibri" w:eastAsia="Times New Roman" w:hAnsi="Calibri" w:cs="Calibri"/>
-                <w:color w:val="000000"/>
-                <w:sz w:val="22"/>
-                <w:szCs w:val="22"/>
-              </w:rPr>
-              <w:t>nghiệp</w:t>
-            </w:r>
-            <w:proofErr w:type="spellEnd"/>
+            <w:r>
+              <w:rPr>
+                <w:rFonts w:ascii="Calibri" w:eastAsia="Times New Roman" w:hAnsi="Calibri" w:cs="Calibri"/>
+                <w:color w:val="000000"/>
+                <w:sz w:val="22"/>
+                <w:szCs w:val="22"/>
+              </w:rPr>
+              <w:t>Xếp loại tốt nghiệp</w:t>
+            </w:r>
           </w:p>
         </w:tc>
         <w:tc>
@@ -2557,77 +1953,15 @@
                 <w:szCs w:val="22"/>
               </w:rPr>
             </w:pPr>
-            <w:proofErr w:type="spellStart"/>
-            <w:r>
-              <w:rPr>
-                <w:rFonts w:ascii="Calibri" w:eastAsia="Times New Roman" w:hAnsi="Calibri" w:cs="Calibri"/>
-                <w:color w:val="000000"/>
-                <w:sz w:val="22"/>
-                <w:szCs w:val="22"/>
-              </w:rPr>
-              <w:t>Số</w:t>
-            </w:r>
-            <w:proofErr w:type="spellEnd"/>
-            <w:r>
-              <w:rPr>
-                <w:rFonts w:ascii="Calibri" w:eastAsia="Times New Roman" w:hAnsi="Calibri" w:cs="Calibri"/>
-                <w:color w:val="000000"/>
-                <w:sz w:val="22"/>
-                <w:szCs w:val="22"/>
-              </w:rPr>
-              <w:t xml:space="preserve"> </w:t>
-            </w:r>
-            <w:proofErr w:type="spellStart"/>
-            <w:r>
-              <w:rPr>
-                <w:rFonts w:ascii="Calibri" w:eastAsia="Times New Roman" w:hAnsi="Calibri" w:cs="Calibri"/>
-                <w:color w:val="000000"/>
-                <w:sz w:val="22"/>
-                <w:szCs w:val="22"/>
-              </w:rPr>
-              <w:t>hiệu</w:t>
-            </w:r>
-            <w:proofErr w:type="spellEnd"/>
-            <w:r>
-              <w:rPr>
-                <w:rFonts w:ascii="Calibri" w:eastAsia="Times New Roman" w:hAnsi="Calibri" w:cs="Calibri"/>
-                <w:color w:val="000000"/>
-                <w:sz w:val="22"/>
-                <w:szCs w:val="22"/>
-              </w:rPr>
-              <w:t xml:space="preserve"> </w:t>
-            </w:r>
-            <w:proofErr w:type="spellStart"/>
-            <w:r>
-              <w:rPr>
-                <w:rFonts w:ascii="Calibri" w:eastAsia="Times New Roman" w:hAnsi="Calibri" w:cs="Calibri"/>
-                <w:color w:val="000000"/>
-                <w:sz w:val="22"/>
-                <w:szCs w:val="22"/>
-              </w:rPr>
-              <w:t>văn</w:t>
-            </w:r>
-            <w:proofErr w:type="spellEnd"/>
-            <w:r>
-              <w:rPr>
-                <w:rFonts w:ascii="Calibri" w:eastAsia="Times New Roman" w:hAnsi="Calibri" w:cs="Calibri"/>
-                <w:color w:val="000000"/>
-                <w:sz w:val="22"/>
-                <w:szCs w:val="22"/>
-              </w:rPr>
-              <w:t xml:space="preserve"> </w:t>
-            </w:r>
-            <w:proofErr w:type="spellStart"/>
-            <w:r>
-              <w:rPr>
-                <w:rFonts w:ascii="Calibri" w:eastAsia="Times New Roman" w:hAnsi="Calibri" w:cs="Calibri"/>
-                <w:color w:val="000000"/>
-                <w:sz w:val="22"/>
-                <w:szCs w:val="22"/>
-              </w:rPr>
-              <w:t>bằng</w:t>
-            </w:r>
-            <w:proofErr w:type="spellEnd"/>
+            <w:r>
+              <w:rPr>
+                <w:rFonts w:ascii="Calibri" w:eastAsia="Times New Roman" w:hAnsi="Calibri" w:cs="Calibri"/>
+                <w:color w:val="000000"/>
+                <w:sz w:val="22"/>
+                <w:szCs w:val="22"/>
+              </w:rPr>
+              <w:t>Số hiệu văn bằng</w:t>
+            </w:r>
           </w:p>
         </w:tc>
         <w:tc>
@@ -2655,57 +1989,15 @@
                 <w:szCs w:val="22"/>
               </w:rPr>
             </w:pPr>
-            <w:proofErr w:type="spellStart"/>
-            <w:r>
-              <w:rPr>
-                <w:rFonts w:ascii="Calibri" w:eastAsia="Times New Roman" w:hAnsi="Calibri" w:cs="Calibri"/>
-                <w:color w:val="000000"/>
-                <w:sz w:val="22"/>
-                <w:szCs w:val="22"/>
-              </w:rPr>
-              <w:t>Số</w:t>
-            </w:r>
-            <w:proofErr w:type="spellEnd"/>
-            <w:r>
-              <w:rPr>
-                <w:rFonts w:ascii="Calibri" w:eastAsia="Times New Roman" w:hAnsi="Calibri" w:cs="Calibri"/>
-                <w:color w:val="000000"/>
-                <w:sz w:val="22"/>
-                <w:szCs w:val="22"/>
-              </w:rPr>
-              <w:t xml:space="preserve"> </w:t>
-            </w:r>
-            <w:proofErr w:type="spellStart"/>
-            <w:r>
-              <w:rPr>
-                <w:rFonts w:ascii="Calibri" w:eastAsia="Times New Roman" w:hAnsi="Calibri" w:cs="Calibri"/>
-                <w:color w:val="000000"/>
-                <w:sz w:val="22"/>
-                <w:szCs w:val="22"/>
-              </w:rPr>
-              <w:t>vào</w:t>
-            </w:r>
-            <w:proofErr w:type="spellEnd"/>
-            <w:r>
-              <w:rPr>
-                <w:rFonts w:ascii="Calibri" w:eastAsia="Times New Roman" w:hAnsi="Calibri" w:cs="Calibri"/>
-                <w:color w:val="000000"/>
-                <w:sz w:val="22"/>
-                <w:szCs w:val="22"/>
-              </w:rPr>
-              <w:t xml:space="preserve"> </w:t>
-            </w:r>
-            <w:proofErr w:type="spellStart"/>
-            <w:r>
-              <w:rPr>
-                <w:rFonts w:ascii="Calibri" w:eastAsia="Times New Roman" w:hAnsi="Calibri" w:cs="Calibri"/>
-                <w:color w:val="000000"/>
-                <w:sz w:val="22"/>
-                <w:szCs w:val="22"/>
-              </w:rPr>
-              <w:t>sổ</w:t>
-            </w:r>
-            <w:proofErr w:type="spellEnd"/>
+            <w:r>
+              <w:rPr>
+                <w:rFonts w:ascii="Calibri" w:eastAsia="Times New Roman" w:hAnsi="Calibri" w:cs="Calibri"/>
+                <w:color w:val="000000"/>
+                <w:sz w:val="22"/>
+                <w:szCs w:val="22"/>
+              </w:rPr>
+              <w:t>Số vào sổ</w:t>
+            </w:r>
           </w:p>
         </w:tc>
         <w:tc>
@@ -2733,97 +2025,15 @@
                 <w:szCs w:val="22"/>
               </w:rPr>
             </w:pPr>
-            <w:proofErr w:type="spellStart"/>
-            <w:r>
-              <w:rPr>
-                <w:rFonts w:ascii="Calibri" w:eastAsia="Times New Roman" w:hAnsi="Calibri" w:cs="Calibri"/>
-                <w:color w:val="000000"/>
-                <w:sz w:val="22"/>
-                <w:szCs w:val="22"/>
-              </w:rPr>
-              <w:t>Chữ</w:t>
-            </w:r>
-            <w:proofErr w:type="spellEnd"/>
-            <w:r>
-              <w:rPr>
-                <w:rFonts w:ascii="Calibri" w:eastAsia="Times New Roman" w:hAnsi="Calibri" w:cs="Calibri"/>
-                <w:color w:val="000000"/>
-                <w:sz w:val="22"/>
-                <w:szCs w:val="22"/>
-              </w:rPr>
-              <w:t xml:space="preserve"> </w:t>
-            </w:r>
-            <w:proofErr w:type="spellStart"/>
-            <w:r>
-              <w:rPr>
-                <w:rFonts w:ascii="Calibri" w:eastAsia="Times New Roman" w:hAnsi="Calibri" w:cs="Calibri"/>
-                <w:color w:val="000000"/>
-                <w:sz w:val="22"/>
-                <w:szCs w:val="22"/>
-              </w:rPr>
-              <w:t>ký</w:t>
-            </w:r>
-            <w:proofErr w:type="spellEnd"/>
-            <w:r>
-              <w:rPr>
-                <w:rFonts w:ascii="Calibri" w:eastAsia="Times New Roman" w:hAnsi="Calibri" w:cs="Calibri"/>
-                <w:color w:val="000000"/>
-                <w:sz w:val="22"/>
-                <w:szCs w:val="22"/>
-              </w:rPr>
-              <w:t xml:space="preserve"> </w:t>
-            </w:r>
-            <w:proofErr w:type="spellStart"/>
-            <w:r>
-              <w:rPr>
-                <w:rFonts w:ascii="Calibri" w:eastAsia="Times New Roman" w:hAnsi="Calibri" w:cs="Calibri"/>
-                <w:color w:val="000000"/>
-                <w:sz w:val="22"/>
-                <w:szCs w:val="22"/>
-              </w:rPr>
-              <w:t>người</w:t>
-            </w:r>
-            <w:proofErr w:type="spellEnd"/>
-            <w:r>
-              <w:rPr>
-                <w:rFonts w:ascii="Calibri" w:eastAsia="Times New Roman" w:hAnsi="Calibri" w:cs="Calibri"/>
-                <w:color w:val="000000"/>
-                <w:sz w:val="22"/>
-                <w:szCs w:val="22"/>
-              </w:rPr>
-              <w:t xml:space="preserve"> </w:t>
-            </w:r>
-            <w:proofErr w:type="spellStart"/>
-            <w:r>
-              <w:rPr>
-                <w:rFonts w:ascii="Calibri" w:eastAsia="Times New Roman" w:hAnsi="Calibri" w:cs="Calibri"/>
-                <w:color w:val="000000"/>
-                <w:sz w:val="22"/>
-                <w:szCs w:val="22"/>
-              </w:rPr>
-              <w:t>nhận</w:t>
-            </w:r>
-            <w:proofErr w:type="spellEnd"/>
-            <w:r>
-              <w:rPr>
-                <w:rFonts w:ascii="Calibri" w:eastAsia="Times New Roman" w:hAnsi="Calibri" w:cs="Calibri"/>
-                <w:color w:val="000000"/>
-                <w:sz w:val="22"/>
-                <w:szCs w:val="22"/>
-              </w:rPr>
-              <w:t xml:space="preserve"> </w:t>
-            </w:r>
-            <w:proofErr w:type="spellStart"/>
-            <w:r>
-              <w:rPr>
-                <w:rFonts w:ascii="Calibri" w:eastAsia="Times New Roman" w:hAnsi="Calibri" w:cs="Calibri"/>
-                <w:color w:val="000000"/>
-                <w:sz w:val="22"/>
-                <w:szCs w:val="22"/>
-              </w:rPr>
-              <w:t>bằng</w:t>
-            </w:r>
-            <w:proofErr w:type="spellEnd"/>
+            <w:r>
+              <w:rPr>
+                <w:rFonts w:ascii="Calibri" w:eastAsia="Times New Roman" w:hAnsi="Calibri" w:cs="Calibri"/>
+                <w:color w:val="000000"/>
+                <w:sz w:val="22"/>
+                <w:szCs w:val="22"/>
+              </w:rPr>
+              <w:t>Chữ ký người nhận bằng</w:t>
+            </w:r>
           </w:p>
         </w:tc>
         <w:tc>
@@ -2851,37 +2061,15 @@
                 <w:szCs w:val="22"/>
               </w:rPr>
             </w:pPr>
-            <w:proofErr w:type="spellStart"/>
-            <w:r>
-              <w:rPr>
-                <w:rFonts w:ascii="Calibri" w:eastAsia="Times New Roman" w:hAnsi="Calibri" w:cs="Calibri"/>
-                <w:color w:val="000000"/>
-                <w:sz w:val="22"/>
-                <w:szCs w:val="22"/>
-              </w:rPr>
-              <w:t>Ghi</w:t>
-            </w:r>
-            <w:proofErr w:type="spellEnd"/>
-            <w:r>
-              <w:rPr>
-                <w:rFonts w:ascii="Calibri" w:eastAsia="Times New Roman" w:hAnsi="Calibri" w:cs="Calibri"/>
-                <w:color w:val="000000"/>
-                <w:sz w:val="22"/>
-                <w:szCs w:val="22"/>
-              </w:rPr>
-              <w:t xml:space="preserve"> </w:t>
-            </w:r>
-            <w:proofErr w:type="spellStart"/>
-            <w:r>
-              <w:rPr>
-                <w:rFonts w:ascii="Calibri" w:eastAsia="Times New Roman" w:hAnsi="Calibri" w:cs="Calibri"/>
-                <w:color w:val="000000"/>
-                <w:sz w:val="22"/>
-                <w:szCs w:val="22"/>
-              </w:rPr>
-              <w:t>chú</w:t>
-            </w:r>
-            <w:proofErr w:type="spellEnd"/>
+            <w:r>
+              <w:rPr>
+                <w:rFonts w:ascii="Calibri" w:eastAsia="Times New Roman" w:hAnsi="Calibri" w:cs="Calibri"/>
+                <w:color w:val="000000"/>
+                <w:sz w:val="22"/>
+                <w:szCs w:val="22"/>
+              </w:rPr>
+              <w:t>Ghi chú</w:t>
+            </w:r>
           </w:p>
         </w:tc>
       </w:tr>
@@ -2922,19 +2110,8 @@
                 <w:sz w:val="22"/>
                 <w:szCs w:val="22"/>
               </w:rPr>
-              <w:t>{#students}{</w:t>
-            </w:r>
-            <w:proofErr w:type="spellStart"/>
-            <w:r>
-              <w:rPr>
-                <w:rFonts w:ascii="Calibri" w:eastAsia="Times New Roman" w:hAnsi="Calibri" w:cs="Calibri"/>
-                <w:color w:val="000000"/>
-                <w:sz w:val="22"/>
-                <w:szCs w:val="22"/>
-              </w:rPr>
-              <w:t>idx</w:t>
-            </w:r>
-            <w:proofErr w:type="spellEnd"/>
+              <w:t>{#students}{idx</w:t>
+            </w:r>
             <w:r>
               <w:rPr>
                 <w:rFonts w:ascii="Calibri" w:eastAsia="Times New Roman" w:hAnsi="Calibri" w:cs="Calibri"/>
@@ -2980,7 +2157,6 @@
               </w:rPr>
               <w:t>{</w:t>
             </w:r>
-            <w:proofErr w:type="spellStart"/>
             <w:r>
               <w:rPr>
                 <w:sz w:val="22"/>
@@ -2997,7 +2173,6 @@
               </w:rPr>
               <w:t>oTen</w:t>
             </w:r>
-            <w:proofErr w:type="spellEnd"/>
             <w:r>
               <w:rPr>
                 <w:sz w:val="22"/>
@@ -3096,17 +2271,7 @@
                 <w:sz w:val="22"/>
                 <w:szCs w:val="22"/>
               </w:rPr>
-              <w:t>{</w:t>
-            </w:r>
-            <w:proofErr w:type="spellStart"/>
-            <w:r>
-              <w:rPr>
-                <w:rFonts w:ascii="Calibri" w:eastAsia="Times New Roman" w:hAnsi="Calibri" w:cs="Calibri"/>
-                <w:color w:val="000000"/>
-                <w:sz w:val="22"/>
-                <w:szCs w:val="22"/>
-              </w:rPr>
-              <w:t>ngaySinh</w:t>
+              <w:t>{ngaySinh</w:t>
             </w:r>
             <w:r>
               <w:rPr>
@@ -3117,7 +2282,6 @@
               </w:rPr>
               <w:t>_fm</w:t>
             </w:r>
-            <w:proofErr w:type="spellEnd"/>
             <w:r>
               <w:rPr>
                 <w:rFonts w:ascii="Calibri" w:eastAsia="Times New Roman" w:hAnsi="Calibri" w:cs="Calibri"/>
@@ -3162,36 +2326,16 @@
                 <w:sz w:val="22"/>
                 <w:szCs w:val="22"/>
               </w:rPr>
-              <w:t>{</w:t>
-            </w:r>
-            <w:proofErr w:type="spellStart"/>
-            <w:r>
-              <w:rPr>
-                <w:rFonts w:ascii="Calibri" w:eastAsia="Times New Roman" w:hAnsi="Calibri" w:cs="Calibri"/>
-                <w:color w:val="000000"/>
-                <w:sz w:val="22"/>
-                <w:szCs w:val="22"/>
-              </w:rPr>
-              <w:t>N</w:t>
-            </w:r>
-            <w:r>
-              <w:rPr>
-                <w:rFonts w:ascii="Calibri" w:eastAsia="Times New Roman" w:hAnsi="Calibri" w:cs="Calibri"/>
-                <w:color w:val="000000"/>
-                <w:sz w:val="22"/>
-                <w:szCs w:val="22"/>
-              </w:rPr>
-              <w:t>oiSinh</w:t>
-            </w:r>
-            <w:proofErr w:type="spellEnd"/>
-            <w:r>
-              <w:rPr>
-                <w:rFonts w:ascii="Calibri" w:eastAsia="Times New Roman" w:hAnsi="Calibri" w:cs="Calibri"/>
-                <w:color w:val="000000"/>
-                <w:sz w:val="22"/>
-                <w:szCs w:val="22"/>
-              </w:rPr>
-              <w:t>}</w:t>
+              <w:t>{N</w:t>
+            </w:r>
+            <w:r>
+              <w:rPr>
+                <w:rFonts w:ascii="Calibri" w:eastAsia="Times New Roman" w:hAnsi="Calibri" w:cs="Calibri"/>
+                <w:color w:val="000000"/>
+                <w:sz w:val="22"/>
+                <w:szCs w:val="22"/>
+              </w:rPr>
+              <w:t>oiSinh}</w:t>
             </w:r>
           </w:p>
         </w:tc>
@@ -3227,17 +2371,7 @@
                 <w:sz w:val="22"/>
                 <w:szCs w:val="22"/>
               </w:rPr>
-              <w:t>{</w:t>
-            </w:r>
-            <w:proofErr w:type="spellStart"/>
-            <w:r>
-              <w:rPr>
-                <w:rFonts w:ascii="Calibri" w:eastAsia="Times New Roman" w:hAnsi="Calibri" w:cs="Calibri"/>
-                <w:color w:val="000000"/>
-                <w:sz w:val="22"/>
-                <w:szCs w:val="22"/>
-              </w:rPr>
-              <w:t>gioiTinh</w:t>
+              <w:t>{gioiTinh</w:t>
             </w:r>
             <w:r>
               <w:rPr>
@@ -3248,7 +2382,6 @@
               </w:rPr>
               <w:t>_fm</w:t>
             </w:r>
-            <w:proofErr w:type="spellEnd"/>
             <w:r>
               <w:rPr>
                 <w:rFonts w:ascii="Calibri" w:eastAsia="Times New Roman" w:hAnsi="Calibri" w:cs="Calibri"/>
@@ -3292,36 +2425,16 @@
                 <w:sz w:val="22"/>
                 <w:szCs w:val="22"/>
               </w:rPr>
-              <w:t>{</w:t>
-            </w:r>
-            <w:proofErr w:type="spellStart"/>
-            <w:r>
-              <w:rPr>
-                <w:rFonts w:ascii="Calibri" w:eastAsia="Times New Roman" w:hAnsi="Calibri" w:cs="Calibri"/>
-                <w:color w:val="000000"/>
-                <w:sz w:val="22"/>
-                <w:szCs w:val="22"/>
-              </w:rPr>
-              <w:t>D</w:t>
-            </w:r>
-            <w:r>
-              <w:rPr>
-                <w:rFonts w:ascii="Calibri" w:eastAsia="Times New Roman" w:hAnsi="Calibri" w:cs="Calibri"/>
-                <w:color w:val="000000"/>
-                <w:sz w:val="22"/>
-                <w:szCs w:val="22"/>
-              </w:rPr>
-              <w:t>anToc</w:t>
-            </w:r>
-            <w:proofErr w:type="spellEnd"/>
-            <w:r>
-              <w:rPr>
-                <w:rFonts w:ascii="Calibri" w:eastAsia="Times New Roman" w:hAnsi="Calibri" w:cs="Calibri"/>
-                <w:color w:val="000000"/>
-                <w:sz w:val="22"/>
-                <w:szCs w:val="22"/>
-              </w:rPr>
-              <w:t>}</w:t>
+              <w:t>{D</w:t>
+            </w:r>
+            <w:r>
+              <w:rPr>
+                <w:rFonts w:ascii="Calibri" w:eastAsia="Times New Roman" w:hAnsi="Calibri" w:cs="Calibri"/>
+                <w:color w:val="000000"/>
+                <w:sz w:val="22"/>
+                <w:szCs w:val="22"/>
+              </w:rPr>
+              <w:t>anToc}</w:t>
             </w:r>
           </w:p>
         </w:tc>
@@ -3358,36 +2471,16 @@
                 <w:sz w:val="22"/>
                 <w:szCs w:val="22"/>
               </w:rPr>
-              <w:t>{</w:t>
-            </w:r>
-            <w:proofErr w:type="spellStart"/>
-            <w:r>
-              <w:rPr>
-                <w:rFonts w:ascii="Calibri" w:eastAsia="Times New Roman" w:hAnsi="Calibri" w:cs="Calibri"/>
-                <w:color w:val="000000"/>
-                <w:sz w:val="22"/>
-                <w:szCs w:val="22"/>
-              </w:rPr>
-              <w:t>X</w:t>
-            </w:r>
-            <w:r>
-              <w:rPr>
-                <w:rFonts w:ascii="Calibri" w:eastAsia="Times New Roman" w:hAnsi="Calibri" w:cs="Calibri"/>
-                <w:color w:val="000000"/>
-                <w:sz w:val="22"/>
-                <w:szCs w:val="22"/>
-              </w:rPr>
-              <w:t>epLoai</w:t>
-            </w:r>
-            <w:proofErr w:type="spellEnd"/>
-            <w:r>
-              <w:rPr>
-                <w:rFonts w:ascii="Calibri" w:eastAsia="Times New Roman" w:hAnsi="Calibri" w:cs="Calibri"/>
-                <w:color w:val="000000"/>
-                <w:sz w:val="22"/>
-                <w:szCs w:val="22"/>
-              </w:rPr>
-              <w:t>}</w:t>
+              <w:t>{X</w:t>
+            </w:r>
+            <w:r>
+              <w:rPr>
+                <w:rFonts w:ascii="Calibri" w:eastAsia="Times New Roman" w:hAnsi="Calibri" w:cs="Calibri"/>
+                <w:color w:val="000000"/>
+                <w:sz w:val="22"/>
+                <w:szCs w:val="22"/>
+              </w:rPr>
+              <w:t>epLoai}</w:t>
             </w:r>
           </w:p>
         </w:tc>
@@ -3424,36 +2517,16 @@
                 <w:sz w:val="22"/>
                 <w:szCs w:val="22"/>
               </w:rPr>
-              <w:t>{</w:t>
-            </w:r>
-            <w:proofErr w:type="spellStart"/>
-            <w:r>
-              <w:rPr>
-                <w:rFonts w:ascii="Calibri" w:eastAsia="Times New Roman" w:hAnsi="Calibri" w:cs="Calibri"/>
-                <w:color w:val="000000"/>
-                <w:sz w:val="22"/>
-                <w:szCs w:val="22"/>
-              </w:rPr>
-              <w:t>S</w:t>
-            </w:r>
-            <w:r>
-              <w:rPr>
-                <w:rFonts w:ascii="Calibri" w:eastAsia="Times New Roman" w:hAnsi="Calibri" w:cs="Calibri"/>
-                <w:color w:val="000000"/>
-                <w:sz w:val="22"/>
-                <w:szCs w:val="22"/>
-              </w:rPr>
-              <w:t>oHieuVanBang</w:t>
-            </w:r>
-            <w:proofErr w:type="spellEnd"/>
-            <w:r>
-              <w:rPr>
-                <w:rFonts w:ascii="Calibri" w:eastAsia="Times New Roman" w:hAnsi="Calibri" w:cs="Calibri"/>
-                <w:color w:val="000000"/>
-                <w:sz w:val="22"/>
-                <w:szCs w:val="22"/>
-              </w:rPr>
-              <w:t>}</w:t>
+              <w:t>{S</w:t>
+            </w:r>
+            <w:r>
+              <w:rPr>
+                <w:rFonts w:ascii="Calibri" w:eastAsia="Times New Roman" w:hAnsi="Calibri" w:cs="Calibri"/>
+                <w:color w:val="000000"/>
+                <w:sz w:val="22"/>
+                <w:szCs w:val="22"/>
+              </w:rPr>
+              <w:t>oHieuVanBang}</w:t>
             </w:r>
           </w:p>
         </w:tc>
@@ -3492,7 +2565,6 @@
               </w:rPr>
               <w:t>{</w:t>
             </w:r>
-            <w:proofErr w:type="spellStart"/>
             <w:r>
               <w:rPr>
                 <w:rFonts w:ascii="Calibri" w:eastAsia="Times New Roman" w:hAnsi="Calibri" w:cs="Calibri"/>
@@ -3509,17 +2581,7 @@
                 <w:sz w:val="22"/>
                 <w:szCs w:val="22"/>
               </w:rPr>
-              <w:t>oVaoSoCapBang</w:t>
-            </w:r>
-            <w:proofErr w:type="spellEnd"/>
-            <w:r>
-              <w:rPr>
-                <w:rFonts w:ascii="Calibri" w:eastAsia="Times New Roman" w:hAnsi="Calibri" w:cs="Calibri"/>
-                <w:color w:val="000000"/>
-                <w:sz w:val="22"/>
-                <w:szCs w:val="22"/>
-              </w:rPr>
-              <w:t>}</w:t>
+              <w:t>oVaoSoCapBang}</w:t>
             </w:r>
             <w:r>
               <w:rPr>
@@ -4094,9 +3156,8 @@
                 <w:sz w:val="22"/>
                 <w:szCs w:val="22"/>
               </w:rPr>
-              <w:t>{</w:t>
-            </w:r>
-            <w:proofErr w:type="spellStart"/>
+              <w:t>{diaPhuong}</w:t>
+            </w:r>
             <w:r>
               <w:rPr>
                 <w:rFonts w:ascii="Calibri" w:eastAsia="Times New Roman" w:hAnsi="Calibri" w:cs="Calibri"/>
@@ -4105,9 +3166,8 @@
                 <w:sz w:val="22"/>
                 <w:szCs w:val="22"/>
               </w:rPr>
-              <w:t>diaPhuong</w:t>
-            </w:r>
-            <w:proofErr w:type="spellEnd"/>
+              <w:t xml:space="preserve">, </w:t>
+            </w:r>
             <w:r>
               <w:rPr>
                 <w:rFonts w:ascii="Calibri" w:eastAsia="Times New Roman" w:hAnsi="Calibri" w:cs="Calibri"/>
@@ -4116,49 +3176,7 @@
                 <w:sz w:val="22"/>
                 <w:szCs w:val="22"/>
               </w:rPr>
-              <w:t>}</w:t>
-            </w:r>
-            <w:r>
-              <w:rPr>
-                <w:rFonts w:ascii="Calibri" w:eastAsia="Times New Roman" w:hAnsi="Calibri" w:cs="Calibri"/>
-                <w:i/>
-                <w:iCs/>
-                <w:sz w:val="22"/>
-                <w:szCs w:val="22"/>
-              </w:rPr>
-              <w:t xml:space="preserve">, </w:t>
-            </w:r>
-            <w:r>
-              <w:rPr>
-                <w:rFonts w:ascii="Calibri" w:eastAsia="Times New Roman" w:hAnsi="Calibri" w:cs="Calibri"/>
-                <w:i/>
-                <w:iCs/>
-                <w:sz w:val="22"/>
-                <w:szCs w:val="22"/>
-              </w:rPr>
-              <w:t>{</w:t>
-            </w:r>
-            <w:proofErr w:type="spellStart"/>
-            <w:r>
-              <w:rPr>
-                <w:rFonts w:ascii="Calibri" w:eastAsia="Times New Roman" w:hAnsi="Calibri" w:cs="Calibri"/>
-                <w:i/>
-                <w:iCs/>
-                <w:sz w:val="22"/>
-                <w:szCs w:val="22"/>
-              </w:rPr>
-              <w:t>ngayCap</w:t>
-            </w:r>
-            <w:proofErr w:type="spellEnd"/>
-            <w:r>
-              <w:rPr>
-                <w:rFonts w:ascii="Calibri" w:eastAsia="Times New Roman" w:hAnsi="Calibri" w:cs="Calibri"/>
-                <w:i/>
-                <w:iCs/>
-                <w:sz w:val="22"/>
-                <w:szCs w:val="22"/>
-              </w:rPr>
-              <w:t>}</w:t>
+              <w:t>{ngayCap}</w:t>
             </w:r>
           </w:p>
         </w:tc>
@@ -4434,8 +3452,10 @@
                 <w:sz w:val="22"/>
                 <w:szCs w:val="22"/>
               </w:rPr>
-              <w:t>NGƯỜI KÝ</w:t>
-            </w:r>
+              <w:t>TRƯỞNG PHÒNG</w:t>
+            </w:r>
+            <w:bookmarkStart w:id="0" w:name="_GoBack"/>
+            <w:bookmarkEnd w:id="0"/>
           </w:p>
         </w:tc>
         <w:tc>
@@ -5954,29 +4974,7 @@
                 <w:sz w:val="22"/>
                 <w:szCs w:val="22"/>
               </w:rPr>
-              <w:t>{</w:t>
-            </w:r>
-            <w:proofErr w:type="spellStart"/>
-            <w:r>
-              <w:rPr>
-                <w:rFonts w:ascii="Calibri" w:eastAsia="Times New Roman" w:hAnsi="Calibri" w:cs="Calibri"/>
-                <w:b/>
-                <w:bCs/>
-                <w:sz w:val="22"/>
-                <w:szCs w:val="22"/>
-              </w:rPr>
-              <w:t>nguoiKy</w:t>
-            </w:r>
-            <w:proofErr w:type="spellEnd"/>
-            <w:r>
-              <w:rPr>
-                <w:rFonts w:ascii="Calibri" w:eastAsia="Times New Roman" w:hAnsi="Calibri" w:cs="Calibri"/>
-                <w:b/>
-                <w:bCs/>
-                <w:sz w:val="22"/>
-                <w:szCs w:val="22"/>
-              </w:rPr>
-              <w:t>}</w:t>
+              <w:t>{nguoiKy}</w:t>
             </w:r>
           </w:p>
         </w:tc>
@@ -6476,6 +5474,7 @@
       <w:spacing w:after="0" w:line="240" w:lineRule="auto"/>
     </w:pPr>
     <w:tblPr>
+      <w:tblInd w:w="0" w:type="dxa"/>
       <w:tblBorders>
         <w:top w:val="single" w:sz="4" w:space="0" w:color="auto"/>
         <w:left w:val="single" w:sz="4" w:space="0" w:color="auto"/>
@@ -6484,6 +5483,12 @@
         <w:insideH w:val="single" w:sz="4" w:space="0" w:color="auto"/>
         <w:insideV w:val="single" w:sz="4" w:space="0" w:color="auto"/>
       </w:tblBorders>
+      <w:tblCellMar>
+        <w:top w:w="0" w:type="dxa"/>
+        <w:left w:w="108" w:type="dxa"/>
+        <w:bottom w:w="0" w:type="dxa"/>
+        <w:right w:w="108" w:type="dxa"/>
+      </w:tblCellMar>
     </w:tblPr>
   </w:style>
 </w:styles>

</xml_diff>

<commit_message>
Import DS da Phat
Import DS da Phat
</commit_message>
<xml_diff>
--- a/src/views/FileMau/FileMauSoGoc.docx
+++ b/src/views/FileMau/FileMauSoGoc.docx
@@ -67,6 +67,7 @@
                 <w:szCs w:val="22"/>
               </w:rPr>
             </w:pPr>
+            <w:bookmarkStart w:id="0" w:name="_GoBack"/>
             <w:r>
               <w:rPr>
                 <w:rFonts w:ascii="Calibri" w:eastAsia="Times New Roman" w:hAnsi="Calibri" w:cs="Calibri"/>
@@ -74,27 +75,7 @@
                 <w:sz w:val="22"/>
                 <w:szCs w:val="22"/>
               </w:rPr>
-              <w:t>{</w:t>
-            </w:r>
-            <w:proofErr w:type="spellStart"/>
-            <w:r>
-              <w:rPr>
-                <w:rFonts w:ascii="Calibri" w:eastAsia="Times New Roman" w:hAnsi="Calibri" w:cs="Calibri"/>
-                <w:color w:val="000000"/>
-                <w:sz w:val="22"/>
-                <w:szCs w:val="22"/>
-              </w:rPr>
-              <w:t>uyBanNhanDan</w:t>
-            </w:r>
-            <w:proofErr w:type="spellEnd"/>
-            <w:r>
-              <w:rPr>
-                <w:rFonts w:ascii="Calibri" w:eastAsia="Times New Roman" w:hAnsi="Calibri" w:cs="Calibri"/>
-                <w:color w:val="000000"/>
-                <w:sz w:val="22"/>
-                <w:szCs w:val="22"/>
-              </w:rPr>
-              <w:t>}</w:t>
+              <w:t>{uyBanNhanDan}</w:t>
             </w:r>
           </w:p>
         </w:tc>
@@ -193,29 +174,7 @@
                 <w:sz w:val="22"/>
                 <w:szCs w:val="22"/>
               </w:rPr>
-              <w:t>{</w:t>
-            </w:r>
-            <w:proofErr w:type="spellStart"/>
-            <w:r>
-              <w:rPr>
-                <w:rFonts w:ascii="Calibri" w:eastAsia="Times New Roman" w:hAnsi="Calibri" w:cs="Calibri"/>
-                <w:b/>
-                <w:bCs/>
-                <w:sz w:val="22"/>
-                <w:szCs w:val="22"/>
-              </w:rPr>
-              <w:t>coQuanCapBang</w:t>
-            </w:r>
-            <w:proofErr w:type="spellEnd"/>
-            <w:r>
-              <w:rPr>
-                <w:rFonts w:ascii="Calibri" w:eastAsia="Times New Roman" w:hAnsi="Calibri" w:cs="Calibri"/>
-                <w:b/>
-                <w:bCs/>
-                <w:sz w:val="22"/>
-                <w:szCs w:val="22"/>
-              </w:rPr>
-              <w:t>}</w:t>
+              <w:t>{coQuanCapBang}</w:t>
             </w:r>
           </w:p>
         </w:tc>
@@ -872,7 +831,6 @@
                 <w:szCs w:val="22"/>
               </w:rPr>
             </w:pPr>
-            <w:proofErr w:type="spellStart"/>
             <w:r>
               <w:rPr>
                 <w:rFonts w:ascii="Calibri" w:eastAsia="Times New Roman" w:hAnsi="Calibri" w:cs="Calibri"/>
@@ -880,137 +838,7 @@
                 <w:sz w:val="22"/>
                 <w:szCs w:val="22"/>
               </w:rPr>
-              <w:t>Quyết</w:t>
-            </w:r>
-            <w:proofErr w:type="spellEnd"/>
-            <w:r>
-              <w:rPr>
-                <w:rFonts w:ascii="Calibri" w:eastAsia="Times New Roman" w:hAnsi="Calibri" w:cs="Calibri"/>
-                <w:color w:val="000000"/>
-                <w:sz w:val="22"/>
-                <w:szCs w:val="22"/>
-              </w:rPr>
-              <w:t xml:space="preserve"> </w:t>
-            </w:r>
-            <w:proofErr w:type="spellStart"/>
-            <w:r>
-              <w:rPr>
-                <w:rFonts w:ascii="Calibri" w:eastAsia="Times New Roman" w:hAnsi="Calibri" w:cs="Calibri"/>
-                <w:color w:val="000000"/>
-                <w:sz w:val="22"/>
-                <w:szCs w:val="22"/>
-              </w:rPr>
-              <w:t>định</w:t>
-            </w:r>
-            <w:proofErr w:type="spellEnd"/>
-            <w:r>
-              <w:rPr>
-                <w:rFonts w:ascii="Calibri" w:eastAsia="Times New Roman" w:hAnsi="Calibri" w:cs="Calibri"/>
-                <w:color w:val="000000"/>
-                <w:sz w:val="22"/>
-                <w:szCs w:val="22"/>
-              </w:rPr>
-              <w:t xml:space="preserve"> </w:t>
-            </w:r>
-            <w:proofErr w:type="spellStart"/>
-            <w:r>
-              <w:rPr>
-                <w:rFonts w:ascii="Calibri" w:eastAsia="Times New Roman" w:hAnsi="Calibri" w:cs="Calibri"/>
-                <w:color w:val="000000"/>
-                <w:sz w:val="22"/>
-                <w:szCs w:val="22"/>
-              </w:rPr>
-              <w:t>công</w:t>
-            </w:r>
-            <w:proofErr w:type="spellEnd"/>
-            <w:r>
-              <w:rPr>
-                <w:rFonts w:ascii="Calibri" w:eastAsia="Times New Roman" w:hAnsi="Calibri" w:cs="Calibri"/>
-                <w:color w:val="000000"/>
-                <w:sz w:val="22"/>
-                <w:szCs w:val="22"/>
-              </w:rPr>
-              <w:t xml:space="preserve"> </w:t>
-            </w:r>
-            <w:proofErr w:type="spellStart"/>
-            <w:r>
-              <w:rPr>
-                <w:rFonts w:ascii="Calibri" w:eastAsia="Times New Roman" w:hAnsi="Calibri" w:cs="Calibri"/>
-                <w:color w:val="000000"/>
-                <w:sz w:val="22"/>
-                <w:szCs w:val="22"/>
-              </w:rPr>
-              <w:t>nhận</w:t>
-            </w:r>
-            <w:proofErr w:type="spellEnd"/>
-            <w:r>
-              <w:rPr>
-                <w:rFonts w:ascii="Calibri" w:eastAsia="Times New Roman" w:hAnsi="Calibri" w:cs="Calibri"/>
-                <w:color w:val="000000"/>
-                <w:sz w:val="22"/>
-                <w:szCs w:val="22"/>
-              </w:rPr>
-              <w:t xml:space="preserve"> </w:t>
-            </w:r>
-            <w:proofErr w:type="spellStart"/>
-            <w:r>
-              <w:rPr>
-                <w:rFonts w:ascii="Calibri" w:eastAsia="Times New Roman" w:hAnsi="Calibri" w:cs="Calibri"/>
-                <w:color w:val="000000"/>
-                <w:sz w:val="22"/>
-                <w:szCs w:val="22"/>
-              </w:rPr>
-              <w:t>tốt</w:t>
-            </w:r>
-            <w:proofErr w:type="spellEnd"/>
-            <w:r>
-              <w:rPr>
-                <w:rFonts w:ascii="Calibri" w:eastAsia="Times New Roman" w:hAnsi="Calibri" w:cs="Calibri"/>
-                <w:color w:val="000000"/>
-                <w:sz w:val="22"/>
-                <w:szCs w:val="22"/>
-              </w:rPr>
-              <w:t xml:space="preserve"> </w:t>
-            </w:r>
-            <w:proofErr w:type="spellStart"/>
-            <w:r>
-              <w:rPr>
-                <w:rFonts w:ascii="Calibri" w:eastAsia="Times New Roman" w:hAnsi="Calibri" w:cs="Calibri"/>
-                <w:color w:val="000000"/>
-                <w:sz w:val="22"/>
-                <w:szCs w:val="22"/>
-              </w:rPr>
-              <w:t>nghiệp</w:t>
-            </w:r>
-            <w:proofErr w:type="spellEnd"/>
-            <w:r>
-              <w:rPr>
-                <w:rFonts w:ascii="Calibri" w:eastAsia="Times New Roman" w:hAnsi="Calibri" w:cs="Calibri"/>
-                <w:color w:val="000000"/>
-                <w:sz w:val="22"/>
-                <w:szCs w:val="22"/>
-              </w:rPr>
-              <w:t xml:space="preserve"> </w:t>
-            </w:r>
-            <w:proofErr w:type="spellStart"/>
-            <w:r>
-              <w:rPr>
-                <w:rFonts w:ascii="Calibri" w:eastAsia="Times New Roman" w:hAnsi="Calibri" w:cs="Calibri"/>
-                <w:color w:val="000000"/>
-                <w:sz w:val="22"/>
-                <w:szCs w:val="22"/>
-              </w:rPr>
-              <w:t>số</w:t>
-            </w:r>
-            <w:proofErr w:type="spellEnd"/>
-            <w:r>
-              <w:rPr>
-                <w:rFonts w:ascii="Calibri" w:eastAsia="Times New Roman" w:hAnsi="Calibri" w:cs="Calibri"/>
-                <w:color w:val="000000"/>
-                <w:sz w:val="22"/>
-                <w:szCs w:val="22"/>
-              </w:rPr>
-              <w:t xml:space="preserve"> </w:t>
+              <w:t xml:space="preserve">Quyết định công nhận tốt nghiệp số </w:t>
             </w:r>
             <w:r>
               <w:rPr>
@@ -1021,7 +849,6 @@
               </w:rPr>
               <w:t>{</w:t>
             </w:r>
-            <w:proofErr w:type="spellStart"/>
             <w:r>
               <w:rPr>
                 <w:rFonts w:ascii="Calibri" w:eastAsia="Times New Roman" w:hAnsi="Calibri" w:cs="Calibri"/>
@@ -1031,7 +858,6 @@
               </w:rPr>
               <w:t>quyetDinh</w:t>
             </w:r>
-            <w:proofErr w:type="spellEnd"/>
             <w:r>
               <w:rPr>
                 <w:rFonts w:ascii="Calibri" w:eastAsia="Times New Roman" w:hAnsi="Calibri" w:cs="Calibri"/>
@@ -1146,7 +972,6 @@
                 <w:szCs w:val="22"/>
               </w:rPr>
             </w:pPr>
-            <w:proofErr w:type="spellStart"/>
             <w:r>
               <w:rPr>
                 <w:rFonts w:ascii="Calibri" w:eastAsia="Times New Roman" w:hAnsi="Calibri" w:cs="Calibri"/>
@@ -1154,57 +979,7 @@
                 <w:sz w:val="22"/>
                 <w:szCs w:val="22"/>
               </w:rPr>
-              <w:t>Năm</w:t>
-            </w:r>
-            <w:proofErr w:type="spellEnd"/>
-            <w:r>
-              <w:rPr>
-                <w:rFonts w:ascii="Calibri" w:eastAsia="Times New Roman" w:hAnsi="Calibri" w:cs="Calibri"/>
-                <w:color w:val="000000"/>
-                <w:sz w:val="22"/>
-                <w:szCs w:val="22"/>
-              </w:rPr>
-              <w:t xml:space="preserve"> </w:t>
-            </w:r>
-            <w:proofErr w:type="spellStart"/>
-            <w:r>
-              <w:rPr>
-                <w:rFonts w:ascii="Calibri" w:eastAsia="Times New Roman" w:hAnsi="Calibri" w:cs="Calibri"/>
-                <w:color w:val="000000"/>
-                <w:sz w:val="22"/>
-                <w:szCs w:val="22"/>
-              </w:rPr>
-              <w:t>tốt</w:t>
-            </w:r>
-            <w:proofErr w:type="spellEnd"/>
-            <w:r>
-              <w:rPr>
-                <w:rFonts w:ascii="Calibri" w:eastAsia="Times New Roman" w:hAnsi="Calibri" w:cs="Calibri"/>
-                <w:color w:val="000000"/>
-                <w:sz w:val="22"/>
-                <w:szCs w:val="22"/>
-              </w:rPr>
-              <w:t xml:space="preserve"> </w:t>
-            </w:r>
-            <w:proofErr w:type="spellStart"/>
-            <w:r>
-              <w:rPr>
-                <w:rFonts w:ascii="Calibri" w:eastAsia="Times New Roman" w:hAnsi="Calibri" w:cs="Calibri"/>
-                <w:color w:val="000000"/>
-                <w:sz w:val="22"/>
-                <w:szCs w:val="22"/>
-              </w:rPr>
-              <w:t>nghiệp</w:t>
-            </w:r>
-            <w:proofErr w:type="spellEnd"/>
-            <w:r>
-              <w:rPr>
-                <w:rFonts w:ascii="Calibri" w:eastAsia="Times New Roman" w:hAnsi="Calibri" w:cs="Calibri"/>
-                <w:color w:val="000000"/>
-                <w:sz w:val="22"/>
-                <w:szCs w:val="22"/>
-              </w:rPr>
-              <w:t xml:space="preserve">: </w:t>
+              <w:t xml:space="preserve">Năm tốt nghiệp: </w:t>
             </w:r>
             <w:r>
               <w:rPr>
@@ -1215,7 +990,6 @@
               </w:rPr>
               <w:t>{</w:t>
             </w:r>
-            <w:proofErr w:type="spellStart"/>
             <w:r>
               <w:rPr>
                 <w:rFonts w:ascii="Calibri" w:eastAsia="Times New Roman" w:hAnsi="Calibri" w:cs="Calibri"/>
@@ -1225,7 +999,6 @@
               </w:rPr>
               <w:t>namThi</w:t>
             </w:r>
-            <w:proofErr w:type="spellEnd"/>
             <w:r>
               <w:rPr>
                 <w:rFonts w:ascii="Calibri" w:eastAsia="Times New Roman" w:hAnsi="Calibri" w:cs="Calibri"/>
@@ -1320,7 +1093,6 @@
                 <w:szCs w:val="22"/>
               </w:rPr>
             </w:pPr>
-            <w:proofErr w:type="spellStart"/>
             <w:r>
               <w:rPr>
                 <w:rFonts w:ascii="Calibri" w:eastAsia="Times New Roman" w:hAnsi="Calibri" w:cs="Calibri"/>
@@ -1328,57 +1100,7 @@
                 <w:sz w:val="22"/>
                 <w:szCs w:val="22"/>
               </w:rPr>
-              <w:t>Học</w:t>
-            </w:r>
-            <w:proofErr w:type="spellEnd"/>
-            <w:r>
-              <w:rPr>
-                <w:rFonts w:ascii="Calibri" w:eastAsia="Times New Roman" w:hAnsi="Calibri" w:cs="Calibri"/>
-                <w:color w:val="000000"/>
-                <w:sz w:val="22"/>
-                <w:szCs w:val="22"/>
-              </w:rPr>
-              <w:t xml:space="preserve"> </w:t>
-            </w:r>
-            <w:proofErr w:type="spellStart"/>
-            <w:r>
-              <w:rPr>
-                <w:rFonts w:ascii="Calibri" w:eastAsia="Times New Roman" w:hAnsi="Calibri" w:cs="Calibri"/>
-                <w:color w:val="000000"/>
-                <w:sz w:val="22"/>
-                <w:szCs w:val="22"/>
-              </w:rPr>
-              <w:t>sinh</w:t>
-            </w:r>
-            <w:proofErr w:type="spellEnd"/>
-            <w:r>
-              <w:rPr>
-                <w:rFonts w:ascii="Calibri" w:eastAsia="Times New Roman" w:hAnsi="Calibri" w:cs="Calibri"/>
-                <w:color w:val="000000"/>
-                <w:sz w:val="22"/>
-                <w:szCs w:val="22"/>
-              </w:rPr>
-              <w:t xml:space="preserve"> </w:t>
-            </w:r>
-            <w:proofErr w:type="spellStart"/>
-            <w:r>
-              <w:rPr>
-                <w:rFonts w:ascii="Calibri" w:eastAsia="Times New Roman" w:hAnsi="Calibri" w:cs="Calibri"/>
-                <w:color w:val="000000"/>
-                <w:sz w:val="22"/>
-                <w:szCs w:val="22"/>
-              </w:rPr>
-              <w:t>trường</w:t>
-            </w:r>
-            <w:proofErr w:type="spellEnd"/>
-            <w:r>
-              <w:rPr>
-                <w:rFonts w:ascii="Calibri" w:eastAsia="Times New Roman" w:hAnsi="Calibri" w:cs="Calibri"/>
-                <w:color w:val="000000"/>
-                <w:sz w:val="22"/>
-                <w:szCs w:val="22"/>
-              </w:rPr>
-              <w:t xml:space="preserve">: </w:t>
+              <w:t xml:space="preserve">Học sinh trường: </w:t>
             </w:r>
             <w:r>
               <w:rPr>
@@ -1389,7 +1111,6 @@
               </w:rPr>
               <w:t>{</w:t>
             </w:r>
-            <w:proofErr w:type="spellStart"/>
             <w:r>
               <w:rPr>
                 <w:rFonts w:ascii="Calibri" w:eastAsia="Times New Roman" w:hAnsi="Calibri" w:cs="Calibri"/>
@@ -1397,11 +1118,8 @@
                 <w:sz w:val="22"/>
                 <w:szCs w:val="22"/>
               </w:rPr>
-              <w:t>tenTruong</w:t>
+              <w:t>donVi</w:t>
             </w:r>
-            <w:bookmarkStart w:id="0" w:name="_GoBack"/>
-            <w:bookmarkEnd w:id="0"/>
-            <w:proofErr w:type="spellEnd"/>
             <w:r>
               <w:rPr>
                 <w:rFonts w:ascii="Calibri" w:eastAsia="Times New Roman" w:hAnsi="Calibri" w:cs="Calibri"/>
@@ -1568,7 +1286,6 @@
                 <w:szCs w:val="22"/>
               </w:rPr>
             </w:pPr>
-            <w:proofErr w:type="spellStart"/>
             <w:r>
               <w:rPr>
                 <w:rFonts w:ascii="Calibri" w:eastAsia="Times New Roman" w:hAnsi="Calibri" w:cs="Calibri"/>
@@ -1576,57 +1293,7 @@
                 <w:sz w:val="22"/>
                 <w:szCs w:val="22"/>
               </w:rPr>
-              <w:t>Hình</w:t>
-            </w:r>
-            <w:proofErr w:type="spellEnd"/>
-            <w:r>
-              <w:rPr>
-                <w:rFonts w:ascii="Calibri" w:eastAsia="Times New Roman" w:hAnsi="Calibri" w:cs="Calibri"/>
-                <w:color w:val="000000"/>
-                <w:sz w:val="22"/>
-                <w:szCs w:val="22"/>
-              </w:rPr>
-              <w:t xml:space="preserve"> </w:t>
-            </w:r>
-            <w:proofErr w:type="spellStart"/>
-            <w:r>
-              <w:rPr>
-                <w:rFonts w:ascii="Calibri" w:eastAsia="Times New Roman" w:hAnsi="Calibri" w:cs="Calibri"/>
-                <w:color w:val="000000"/>
-                <w:sz w:val="22"/>
-                <w:szCs w:val="22"/>
-              </w:rPr>
-              <w:t>thức</w:t>
-            </w:r>
-            <w:proofErr w:type="spellEnd"/>
-            <w:r>
-              <w:rPr>
-                <w:rFonts w:ascii="Calibri" w:eastAsia="Times New Roman" w:hAnsi="Calibri" w:cs="Calibri"/>
-                <w:color w:val="000000"/>
-                <w:sz w:val="22"/>
-                <w:szCs w:val="22"/>
-              </w:rPr>
-              <w:t xml:space="preserve"> </w:t>
-            </w:r>
-            <w:proofErr w:type="spellStart"/>
-            <w:r>
-              <w:rPr>
-                <w:rFonts w:ascii="Calibri" w:eastAsia="Times New Roman" w:hAnsi="Calibri" w:cs="Calibri"/>
-                <w:color w:val="000000"/>
-                <w:sz w:val="22"/>
-                <w:szCs w:val="22"/>
-              </w:rPr>
-              <w:t>học</w:t>
-            </w:r>
-            <w:proofErr w:type="spellEnd"/>
-            <w:r>
-              <w:rPr>
-                <w:rFonts w:ascii="Calibri" w:eastAsia="Times New Roman" w:hAnsi="Calibri" w:cs="Calibri"/>
-                <w:color w:val="000000"/>
-                <w:sz w:val="22"/>
-                <w:szCs w:val="22"/>
-              </w:rPr>
-              <w:t xml:space="preserve">: </w:t>
+              <w:t xml:space="preserve">Hình thức học: </w:t>
             </w:r>
             <w:r>
               <w:rPr>
@@ -1635,27 +1302,7 @@
                 <w:sz w:val="22"/>
                 <w:szCs w:val="22"/>
               </w:rPr>
-              <w:t>{</w:t>
-            </w:r>
-            <w:proofErr w:type="spellStart"/>
-            <w:r>
-              <w:rPr>
-                <w:rFonts w:ascii="Calibri" w:eastAsia="Times New Roman" w:hAnsi="Calibri" w:cs="Calibri"/>
-                <w:color w:val="000000"/>
-                <w:sz w:val="22"/>
-                <w:szCs w:val="22"/>
-              </w:rPr>
-              <w:t>hinhThucDaoTao</w:t>
-            </w:r>
-            <w:proofErr w:type="spellEnd"/>
-            <w:r>
-              <w:rPr>
-                <w:rFonts w:ascii="Calibri" w:eastAsia="Times New Roman" w:hAnsi="Calibri" w:cs="Calibri"/>
-                <w:color w:val="000000"/>
-                <w:sz w:val="22"/>
-                <w:szCs w:val="22"/>
-              </w:rPr>
-              <w:t>}</w:t>
+              <w:t>{hinhThucDaoTao}</w:t>
             </w:r>
           </w:p>
         </w:tc>
@@ -2096,7 +1743,6 @@
                 <w:szCs w:val="22"/>
               </w:rPr>
             </w:pPr>
-            <w:proofErr w:type="spellStart"/>
             <w:r>
               <w:rPr>
                 <w:rFonts w:ascii="Calibri" w:eastAsia="Times New Roman" w:hAnsi="Calibri" w:cs="Calibri"/>
@@ -2104,49 +1750,8 @@
                 <w:sz w:val="22"/>
                 <w:szCs w:val="22"/>
               </w:rPr>
-              <w:t>Họ</w:t>
+              <w:t>Họ và Tên</w:t>
             </w:r>
-            <w:proofErr w:type="spellEnd"/>
-            <w:r>
-              <w:rPr>
-                <w:rFonts w:ascii="Calibri" w:eastAsia="Times New Roman" w:hAnsi="Calibri" w:cs="Calibri"/>
-                <w:color w:val="000000"/>
-                <w:sz w:val="22"/>
-                <w:szCs w:val="22"/>
-              </w:rPr>
-              <w:t xml:space="preserve"> </w:t>
-            </w:r>
-            <w:proofErr w:type="spellStart"/>
-            <w:r>
-              <w:rPr>
-                <w:rFonts w:ascii="Calibri" w:eastAsia="Times New Roman" w:hAnsi="Calibri" w:cs="Calibri"/>
-                <w:color w:val="000000"/>
-                <w:sz w:val="22"/>
-                <w:szCs w:val="22"/>
-              </w:rPr>
-              <w:t>và</w:t>
-            </w:r>
-            <w:proofErr w:type="spellEnd"/>
-            <w:r>
-              <w:rPr>
-                <w:rFonts w:ascii="Calibri" w:eastAsia="Times New Roman" w:hAnsi="Calibri" w:cs="Calibri"/>
-                <w:color w:val="000000"/>
-                <w:sz w:val="22"/>
-                <w:szCs w:val="22"/>
-              </w:rPr>
-              <w:t xml:space="preserve"> </w:t>
-            </w:r>
-            <w:proofErr w:type="spellStart"/>
-            <w:r>
-              <w:rPr>
-                <w:rFonts w:ascii="Calibri" w:eastAsia="Times New Roman" w:hAnsi="Calibri" w:cs="Calibri"/>
-                <w:color w:val="000000"/>
-                <w:sz w:val="22"/>
-                <w:szCs w:val="22"/>
-              </w:rPr>
-              <w:t>Tên</w:t>
-            </w:r>
-            <w:proofErr w:type="spellEnd"/>
           </w:p>
         </w:tc>
         <w:tc>
@@ -2175,7 +1780,6 @@
                 <w:szCs w:val="22"/>
               </w:rPr>
             </w:pPr>
-            <w:proofErr w:type="spellStart"/>
             <w:r>
               <w:rPr>
                 <w:rFonts w:ascii="Calibri" w:eastAsia="Times New Roman" w:hAnsi="Calibri" w:cs="Calibri"/>
@@ -2183,69 +1787,8 @@
                 <w:sz w:val="22"/>
                 <w:szCs w:val="22"/>
               </w:rPr>
-              <w:t>Ngày</w:t>
+              <w:t>Ngày tháng năm sinh</w:t>
             </w:r>
-            <w:proofErr w:type="spellEnd"/>
-            <w:r>
-              <w:rPr>
-                <w:rFonts w:ascii="Calibri" w:eastAsia="Times New Roman" w:hAnsi="Calibri" w:cs="Calibri"/>
-                <w:color w:val="000000"/>
-                <w:sz w:val="22"/>
-                <w:szCs w:val="22"/>
-              </w:rPr>
-              <w:t xml:space="preserve"> </w:t>
-            </w:r>
-            <w:proofErr w:type="spellStart"/>
-            <w:r>
-              <w:rPr>
-                <w:rFonts w:ascii="Calibri" w:eastAsia="Times New Roman" w:hAnsi="Calibri" w:cs="Calibri"/>
-                <w:color w:val="000000"/>
-                <w:sz w:val="22"/>
-                <w:szCs w:val="22"/>
-              </w:rPr>
-              <w:t>tháng</w:t>
-            </w:r>
-            <w:proofErr w:type="spellEnd"/>
-            <w:r>
-              <w:rPr>
-                <w:rFonts w:ascii="Calibri" w:eastAsia="Times New Roman" w:hAnsi="Calibri" w:cs="Calibri"/>
-                <w:color w:val="000000"/>
-                <w:sz w:val="22"/>
-                <w:szCs w:val="22"/>
-              </w:rPr>
-              <w:t xml:space="preserve"> </w:t>
-            </w:r>
-            <w:proofErr w:type="spellStart"/>
-            <w:r>
-              <w:rPr>
-                <w:rFonts w:ascii="Calibri" w:eastAsia="Times New Roman" w:hAnsi="Calibri" w:cs="Calibri"/>
-                <w:color w:val="000000"/>
-                <w:sz w:val="22"/>
-                <w:szCs w:val="22"/>
-              </w:rPr>
-              <w:t>năm</w:t>
-            </w:r>
-            <w:proofErr w:type="spellEnd"/>
-            <w:r>
-              <w:rPr>
-                <w:rFonts w:ascii="Calibri" w:eastAsia="Times New Roman" w:hAnsi="Calibri" w:cs="Calibri"/>
-                <w:color w:val="000000"/>
-                <w:sz w:val="22"/>
-                <w:szCs w:val="22"/>
-              </w:rPr>
-              <w:t xml:space="preserve"> </w:t>
-            </w:r>
-            <w:proofErr w:type="spellStart"/>
-            <w:r>
-              <w:rPr>
-                <w:rFonts w:ascii="Calibri" w:eastAsia="Times New Roman" w:hAnsi="Calibri" w:cs="Calibri"/>
-                <w:color w:val="000000"/>
-                <w:sz w:val="22"/>
-                <w:szCs w:val="22"/>
-              </w:rPr>
-              <w:t>sinh</w:t>
-            </w:r>
-            <w:proofErr w:type="spellEnd"/>
           </w:p>
         </w:tc>
         <w:tc>
@@ -2274,7 +1817,6 @@
                 <w:szCs w:val="22"/>
               </w:rPr>
             </w:pPr>
-            <w:proofErr w:type="spellStart"/>
             <w:r>
               <w:rPr>
                 <w:rFonts w:ascii="Calibri" w:eastAsia="Times New Roman" w:hAnsi="Calibri" w:cs="Calibri"/>
@@ -2282,29 +1824,8 @@
                 <w:sz w:val="22"/>
                 <w:szCs w:val="22"/>
               </w:rPr>
-              <w:t>Nơi</w:t>
+              <w:t>Nơi sinh</w:t>
             </w:r>
-            <w:proofErr w:type="spellEnd"/>
-            <w:r>
-              <w:rPr>
-                <w:rFonts w:ascii="Calibri" w:eastAsia="Times New Roman" w:hAnsi="Calibri" w:cs="Calibri"/>
-                <w:color w:val="000000"/>
-                <w:sz w:val="22"/>
-                <w:szCs w:val="22"/>
-              </w:rPr>
-              <w:t xml:space="preserve"> </w:t>
-            </w:r>
-            <w:proofErr w:type="spellStart"/>
-            <w:r>
-              <w:rPr>
-                <w:rFonts w:ascii="Calibri" w:eastAsia="Times New Roman" w:hAnsi="Calibri" w:cs="Calibri"/>
-                <w:color w:val="000000"/>
-                <w:sz w:val="22"/>
-                <w:szCs w:val="22"/>
-              </w:rPr>
-              <w:t>sinh</w:t>
-            </w:r>
-            <w:proofErr w:type="spellEnd"/>
           </w:p>
         </w:tc>
         <w:tc>
@@ -2332,7 +1853,6 @@
                 <w:szCs w:val="22"/>
               </w:rPr>
             </w:pPr>
-            <w:proofErr w:type="spellStart"/>
             <w:r>
               <w:rPr>
                 <w:rFonts w:ascii="Calibri" w:eastAsia="Times New Roman" w:hAnsi="Calibri" w:cs="Calibri"/>
@@ -2340,29 +1860,8 @@
                 <w:sz w:val="22"/>
                 <w:szCs w:val="22"/>
               </w:rPr>
-              <w:t>Giới</w:t>
+              <w:t>Giới tính</w:t>
             </w:r>
-            <w:proofErr w:type="spellEnd"/>
-            <w:r>
-              <w:rPr>
-                <w:rFonts w:ascii="Calibri" w:eastAsia="Times New Roman" w:hAnsi="Calibri" w:cs="Calibri"/>
-                <w:color w:val="000000"/>
-                <w:sz w:val="22"/>
-                <w:szCs w:val="22"/>
-              </w:rPr>
-              <w:t xml:space="preserve"> </w:t>
-            </w:r>
-            <w:proofErr w:type="spellStart"/>
-            <w:r>
-              <w:rPr>
-                <w:rFonts w:ascii="Calibri" w:eastAsia="Times New Roman" w:hAnsi="Calibri" w:cs="Calibri"/>
-                <w:color w:val="000000"/>
-                <w:sz w:val="22"/>
-                <w:szCs w:val="22"/>
-              </w:rPr>
-              <w:t>tính</w:t>
-            </w:r>
-            <w:proofErr w:type="spellEnd"/>
           </w:p>
         </w:tc>
         <w:tc>
@@ -2391,7 +1890,6 @@
                 <w:szCs w:val="22"/>
               </w:rPr>
             </w:pPr>
-            <w:proofErr w:type="spellStart"/>
             <w:r>
               <w:rPr>
                 <w:rFonts w:ascii="Calibri" w:eastAsia="Times New Roman" w:hAnsi="Calibri" w:cs="Calibri"/>
@@ -2399,29 +1897,8 @@
                 <w:sz w:val="22"/>
                 <w:szCs w:val="22"/>
               </w:rPr>
-              <w:t>Dân</w:t>
+              <w:t>Dân tộc</w:t>
             </w:r>
-            <w:proofErr w:type="spellEnd"/>
-            <w:r>
-              <w:rPr>
-                <w:rFonts w:ascii="Calibri" w:eastAsia="Times New Roman" w:hAnsi="Calibri" w:cs="Calibri"/>
-                <w:color w:val="000000"/>
-                <w:sz w:val="22"/>
-                <w:szCs w:val="22"/>
-              </w:rPr>
-              <w:t xml:space="preserve"> </w:t>
-            </w:r>
-            <w:proofErr w:type="spellStart"/>
-            <w:r>
-              <w:rPr>
-                <w:rFonts w:ascii="Calibri" w:eastAsia="Times New Roman" w:hAnsi="Calibri" w:cs="Calibri"/>
-                <w:color w:val="000000"/>
-                <w:sz w:val="22"/>
-                <w:szCs w:val="22"/>
-              </w:rPr>
-              <w:t>tộc</w:t>
-            </w:r>
-            <w:proofErr w:type="spellEnd"/>
           </w:p>
         </w:tc>
         <w:tc>
@@ -2450,7 +1927,6 @@
                 <w:szCs w:val="22"/>
               </w:rPr>
             </w:pPr>
-            <w:proofErr w:type="spellStart"/>
             <w:r>
               <w:rPr>
                 <w:rFonts w:ascii="Calibri" w:eastAsia="Times New Roman" w:hAnsi="Calibri" w:cs="Calibri"/>
@@ -2458,69 +1934,8 @@
                 <w:sz w:val="22"/>
                 <w:szCs w:val="22"/>
               </w:rPr>
-              <w:t>Xếp</w:t>
+              <w:t>Xếp loại tốt nghiệp</w:t>
             </w:r>
-            <w:proofErr w:type="spellEnd"/>
-            <w:r>
-              <w:rPr>
-                <w:rFonts w:ascii="Calibri" w:eastAsia="Times New Roman" w:hAnsi="Calibri" w:cs="Calibri"/>
-                <w:color w:val="000000"/>
-                <w:sz w:val="22"/>
-                <w:szCs w:val="22"/>
-              </w:rPr>
-              <w:t xml:space="preserve"> </w:t>
-            </w:r>
-            <w:proofErr w:type="spellStart"/>
-            <w:r>
-              <w:rPr>
-                <w:rFonts w:ascii="Calibri" w:eastAsia="Times New Roman" w:hAnsi="Calibri" w:cs="Calibri"/>
-                <w:color w:val="000000"/>
-                <w:sz w:val="22"/>
-                <w:szCs w:val="22"/>
-              </w:rPr>
-              <w:t>loại</w:t>
-            </w:r>
-            <w:proofErr w:type="spellEnd"/>
-            <w:r>
-              <w:rPr>
-                <w:rFonts w:ascii="Calibri" w:eastAsia="Times New Roman" w:hAnsi="Calibri" w:cs="Calibri"/>
-                <w:color w:val="000000"/>
-                <w:sz w:val="22"/>
-                <w:szCs w:val="22"/>
-              </w:rPr>
-              <w:t xml:space="preserve"> </w:t>
-            </w:r>
-            <w:proofErr w:type="spellStart"/>
-            <w:r>
-              <w:rPr>
-                <w:rFonts w:ascii="Calibri" w:eastAsia="Times New Roman" w:hAnsi="Calibri" w:cs="Calibri"/>
-                <w:color w:val="000000"/>
-                <w:sz w:val="22"/>
-                <w:szCs w:val="22"/>
-              </w:rPr>
-              <w:t>tốt</w:t>
-            </w:r>
-            <w:proofErr w:type="spellEnd"/>
-            <w:r>
-              <w:rPr>
-                <w:rFonts w:ascii="Calibri" w:eastAsia="Times New Roman" w:hAnsi="Calibri" w:cs="Calibri"/>
-                <w:color w:val="000000"/>
-                <w:sz w:val="22"/>
-                <w:szCs w:val="22"/>
-              </w:rPr>
-              <w:t xml:space="preserve"> </w:t>
-            </w:r>
-            <w:proofErr w:type="spellStart"/>
-            <w:r>
-              <w:rPr>
-                <w:rFonts w:ascii="Calibri" w:eastAsia="Times New Roman" w:hAnsi="Calibri" w:cs="Calibri"/>
-                <w:color w:val="000000"/>
-                <w:sz w:val="22"/>
-                <w:szCs w:val="22"/>
-              </w:rPr>
-              <w:t>nghiệp</w:t>
-            </w:r>
-            <w:proofErr w:type="spellEnd"/>
           </w:p>
         </w:tc>
         <w:tc>
@@ -2549,7 +1964,6 @@
                 <w:szCs w:val="22"/>
               </w:rPr>
             </w:pPr>
-            <w:proofErr w:type="spellStart"/>
             <w:r>
               <w:rPr>
                 <w:rFonts w:ascii="Calibri" w:eastAsia="Times New Roman" w:hAnsi="Calibri" w:cs="Calibri"/>
@@ -2557,69 +1971,8 @@
                 <w:sz w:val="22"/>
                 <w:szCs w:val="22"/>
               </w:rPr>
-              <w:t>Số</w:t>
+              <w:t>Số hiệu văn bằng</w:t>
             </w:r>
-            <w:proofErr w:type="spellEnd"/>
-            <w:r>
-              <w:rPr>
-                <w:rFonts w:ascii="Calibri" w:eastAsia="Times New Roman" w:hAnsi="Calibri" w:cs="Calibri"/>
-                <w:color w:val="000000"/>
-                <w:sz w:val="22"/>
-                <w:szCs w:val="22"/>
-              </w:rPr>
-              <w:t xml:space="preserve"> </w:t>
-            </w:r>
-            <w:proofErr w:type="spellStart"/>
-            <w:r>
-              <w:rPr>
-                <w:rFonts w:ascii="Calibri" w:eastAsia="Times New Roman" w:hAnsi="Calibri" w:cs="Calibri"/>
-                <w:color w:val="000000"/>
-                <w:sz w:val="22"/>
-                <w:szCs w:val="22"/>
-              </w:rPr>
-              <w:t>hiệu</w:t>
-            </w:r>
-            <w:proofErr w:type="spellEnd"/>
-            <w:r>
-              <w:rPr>
-                <w:rFonts w:ascii="Calibri" w:eastAsia="Times New Roman" w:hAnsi="Calibri" w:cs="Calibri"/>
-                <w:color w:val="000000"/>
-                <w:sz w:val="22"/>
-                <w:szCs w:val="22"/>
-              </w:rPr>
-              <w:t xml:space="preserve"> </w:t>
-            </w:r>
-            <w:proofErr w:type="spellStart"/>
-            <w:r>
-              <w:rPr>
-                <w:rFonts w:ascii="Calibri" w:eastAsia="Times New Roman" w:hAnsi="Calibri" w:cs="Calibri"/>
-                <w:color w:val="000000"/>
-                <w:sz w:val="22"/>
-                <w:szCs w:val="22"/>
-              </w:rPr>
-              <w:t>văn</w:t>
-            </w:r>
-            <w:proofErr w:type="spellEnd"/>
-            <w:r>
-              <w:rPr>
-                <w:rFonts w:ascii="Calibri" w:eastAsia="Times New Roman" w:hAnsi="Calibri" w:cs="Calibri"/>
-                <w:color w:val="000000"/>
-                <w:sz w:val="22"/>
-                <w:szCs w:val="22"/>
-              </w:rPr>
-              <w:t xml:space="preserve"> </w:t>
-            </w:r>
-            <w:proofErr w:type="spellStart"/>
-            <w:r>
-              <w:rPr>
-                <w:rFonts w:ascii="Calibri" w:eastAsia="Times New Roman" w:hAnsi="Calibri" w:cs="Calibri"/>
-                <w:color w:val="000000"/>
-                <w:sz w:val="22"/>
-                <w:szCs w:val="22"/>
-              </w:rPr>
-              <w:t>bằng</w:t>
-            </w:r>
-            <w:proofErr w:type="spellEnd"/>
           </w:p>
         </w:tc>
         <w:tc>
@@ -2648,7 +2001,6 @@
                 <w:szCs w:val="22"/>
               </w:rPr>
             </w:pPr>
-            <w:proofErr w:type="spellStart"/>
             <w:r>
               <w:rPr>
                 <w:rFonts w:ascii="Calibri" w:eastAsia="Times New Roman" w:hAnsi="Calibri" w:cs="Calibri"/>
@@ -2656,49 +2008,8 @@
                 <w:sz w:val="22"/>
                 <w:szCs w:val="22"/>
               </w:rPr>
-              <w:t>Số</w:t>
+              <w:t>Số vào sổ</w:t>
             </w:r>
-            <w:proofErr w:type="spellEnd"/>
-            <w:r>
-              <w:rPr>
-                <w:rFonts w:ascii="Calibri" w:eastAsia="Times New Roman" w:hAnsi="Calibri" w:cs="Calibri"/>
-                <w:color w:val="000000"/>
-                <w:sz w:val="22"/>
-                <w:szCs w:val="22"/>
-              </w:rPr>
-              <w:t xml:space="preserve"> </w:t>
-            </w:r>
-            <w:proofErr w:type="spellStart"/>
-            <w:r>
-              <w:rPr>
-                <w:rFonts w:ascii="Calibri" w:eastAsia="Times New Roman" w:hAnsi="Calibri" w:cs="Calibri"/>
-                <w:color w:val="000000"/>
-                <w:sz w:val="22"/>
-                <w:szCs w:val="22"/>
-              </w:rPr>
-              <w:t>vào</w:t>
-            </w:r>
-            <w:proofErr w:type="spellEnd"/>
-            <w:r>
-              <w:rPr>
-                <w:rFonts w:ascii="Calibri" w:eastAsia="Times New Roman" w:hAnsi="Calibri" w:cs="Calibri"/>
-                <w:color w:val="000000"/>
-                <w:sz w:val="22"/>
-                <w:szCs w:val="22"/>
-              </w:rPr>
-              <w:t xml:space="preserve"> </w:t>
-            </w:r>
-            <w:proofErr w:type="spellStart"/>
-            <w:r>
-              <w:rPr>
-                <w:rFonts w:ascii="Calibri" w:eastAsia="Times New Roman" w:hAnsi="Calibri" w:cs="Calibri"/>
-                <w:color w:val="000000"/>
-                <w:sz w:val="22"/>
-                <w:szCs w:val="22"/>
-              </w:rPr>
-              <w:t>sổ</w:t>
-            </w:r>
-            <w:proofErr w:type="spellEnd"/>
           </w:p>
         </w:tc>
         <w:tc>
@@ -2727,7 +2038,6 @@
                 <w:szCs w:val="22"/>
               </w:rPr>
             </w:pPr>
-            <w:proofErr w:type="spellStart"/>
             <w:r>
               <w:rPr>
                 <w:rFonts w:ascii="Calibri" w:eastAsia="Times New Roman" w:hAnsi="Calibri" w:cs="Calibri"/>
@@ -2735,89 +2045,8 @@
                 <w:sz w:val="22"/>
                 <w:szCs w:val="22"/>
               </w:rPr>
-              <w:t>Chữ</w:t>
+              <w:t>Chữ ký người nhận bằng</w:t>
             </w:r>
-            <w:proofErr w:type="spellEnd"/>
-            <w:r>
-              <w:rPr>
-                <w:rFonts w:ascii="Calibri" w:eastAsia="Times New Roman" w:hAnsi="Calibri" w:cs="Calibri"/>
-                <w:color w:val="000000"/>
-                <w:sz w:val="22"/>
-                <w:szCs w:val="22"/>
-              </w:rPr>
-              <w:t xml:space="preserve"> </w:t>
-            </w:r>
-            <w:proofErr w:type="spellStart"/>
-            <w:r>
-              <w:rPr>
-                <w:rFonts w:ascii="Calibri" w:eastAsia="Times New Roman" w:hAnsi="Calibri" w:cs="Calibri"/>
-                <w:color w:val="000000"/>
-                <w:sz w:val="22"/>
-                <w:szCs w:val="22"/>
-              </w:rPr>
-              <w:t>ký</w:t>
-            </w:r>
-            <w:proofErr w:type="spellEnd"/>
-            <w:r>
-              <w:rPr>
-                <w:rFonts w:ascii="Calibri" w:eastAsia="Times New Roman" w:hAnsi="Calibri" w:cs="Calibri"/>
-                <w:color w:val="000000"/>
-                <w:sz w:val="22"/>
-                <w:szCs w:val="22"/>
-              </w:rPr>
-              <w:t xml:space="preserve"> </w:t>
-            </w:r>
-            <w:proofErr w:type="spellStart"/>
-            <w:r>
-              <w:rPr>
-                <w:rFonts w:ascii="Calibri" w:eastAsia="Times New Roman" w:hAnsi="Calibri" w:cs="Calibri"/>
-                <w:color w:val="000000"/>
-                <w:sz w:val="22"/>
-                <w:szCs w:val="22"/>
-              </w:rPr>
-              <w:t>người</w:t>
-            </w:r>
-            <w:proofErr w:type="spellEnd"/>
-            <w:r>
-              <w:rPr>
-                <w:rFonts w:ascii="Calibri" w:eastAsia="Times New Roman" w:hAnsi="Calibri" w:cs="Calibri"/>
-                <w:color w:val="000000"/>
-                <w:sz w:val="22"/>
-                <w:szCs w:val="22"/>
-              </w:rPr>
-              <w:t xml:space="preserve"> </w:t>
-            </w:r>
-            <w:proofErr w:type="spellStart"/>
-            <w:r>
-              <w:rPr>
-                <w:rFonts w:ascii="Calibri" w:eastAsia="Times New Roman" w:hAnsi="Calibri" w:cs="Calibri"/>
-                <w:color w:val="000000"/>
-                <w:sz w:val="22"/>
-                <w:szCs w:val="22"/>
-              </w:rPr>
-              <w:t>nhận</w:t>
-            </w:r>
-            <w:proofErr w:type="spellEnd"/>
-            <w:r>
-              <w:rPr>
-                <w:rFonts w:ascii="Calibri" w:eastAsia="Times New Roman" w:hAnsi="Calibri" w:cs="Calibri"/>
-                <w:color w:val="000000"/>
-                <w:sz w:val="22"/>
-                <w:szCs w:val="22"/>
-              </w:rPr>
-              <w:t xml:space="preserve"> </w:t>
-            </w:r>
-            <w:proofErr w:type="spellStart"/>
-            <w:r>
-              <w:rPr>
-                <w:rFonts w:ascii="Calibri" w:eastAsia="Times New Roman" w:hAnsi="Calibri" w:cs="Calibri"/>
-                <w:color w:val="000000"/>
-                <w:sz w:val="22"/>
-                <w:szCs w:val="22"/>
-              </w:rPr>
-              <w:t>bằng</w:t>
-            </w:r>
-            <w:proofErr w:type="spellEnd"/>
           </w:p>
         </w:tc>
         <w:tc>
@@ -2846,7 +2075,6 @@
                 <w:szCs w:val="22"/>
               </w:rPr>
             </w:pPr>
-            <w:proofErr w:type="spellStart"/>
             <w:r>
               <w:rPr>
                 <w:rFonts w:ascii="Calibri" w:eastAsia="Times New Roman" w:hAnsi="Calibri" w:cs="Calibri"/>
@@ -2854,29 +2082,8 @@
                 <w:sz w:val="22"/>
                 <w:szCs w:val="22"/>
               </w:rPr>
-              <w:t>Ghi</w:t>
+              <w:t>Ghi chú</w:t>
             </w:r>
-            <w:proofErr w:type="spellEnd"/>
-            <w:r>
-              <w:rPr>
-                <w:rFonts w:ascii="Calibri" w:eastAsia="Times New Roman" w:hAnsi="Calibri" w:cs="Calibri"/>
-                <w:color w:val="000000"/>
-                <w:sz w:val="22"/>
-                <w:szCs w:val="22"/>
-              </w:rPr>
-              <w:t xml:space="preserve"> </w:t>
-            </w:r>
-            <w:proofErr w:type="spellStart"/>
-            <w:r>
-              <w:rPr>
-                <w:rFonts w:ascii="Calibri" w:eastAsia="Times New Roman" w:hAnsi="Calibri" w:cs="Calibri"/>
-                <w:color w:val="000000"/>
-                <w:sz w:val="22"/>
-                <w:szCs w:val="22"/>
-              </w:rPr>
-              <w:t>chú</w:t>
-            </w:r>
-            <w:proofErr w:type="spellEnd"/>
           </w:p>
         </w:tc>
       </w:tr>
@@ -2919,19 +2126,8 @@
                 <w:sz w:val="22"/>
                 <w:szCs w:val="22"/>
               </w:rPr>
-              <w:t>{#students}{</w:t>
+              <w:t>{#students}{idx</w:t>
             </w:r>
-            <w:proofErr w:type="spellStart"/>
-            <w:r>
-              <w:rPr>
-                <w:rFonts w:ascii="Calibri" w:eastAsia="Times New Roman" w:hAnsi="Calibri" w:cs="Calibri"/>
-                <w:color w:val="000000"/>
-                <w:sz w:val="22"/>
-                <w:szCs w:val="22"/>
-              </w:rPr>
-              <w:t>idx</w:t>
-            </w:r>
-            <w:proofErr w:type="spellEnd"/>
             <w:r>
               <w:rPr>
                 <w:rFonts w:ascii="Calibri" w:eastAsia="Times New Roman" w:hAnsi="Calibri" w:cs="Calibri"/>
@@ -2977,7 +2173,6 @@
               </w:rPr>
               <w:t>{</w:t>
             </w:r>
-            <w:proofErr w:type="spellStart"/>
             <w:r>
               <w:rPr>
                 <w:sz w:val="22"/>
@@ -2986,7 +2181,6 @@
               </w:rPr>
               <w:t>hoTen</w:t>
             </w:r>
-            <w:proofErr w:type="spellEnd"/>
             <w:r>
               <w:rPr>
                 <w:sz w:val="22"/>
@@ -3030,27 +2224,7 @@
                 <w:sz w:val="22"/>
                 <w:szCs w:val="22"/>
               </w:rPr>
-              <w:t>{</w:t>
-            </w:r>
-            <w:proofErr w:type="spellStart"/>
-            <w:r>
-              <w:rPr>
-                <w:rFonts w:ascii="Calibri" w:eastAsia="Times New Roman" w:hAnsi="Calibri" w:cs="Calibri"/>
-                <w:color w:val="000000"/>
-                <w:sz w:val="22"/>
-                <w:szCs w:val="22"/>
-              </w:rPr>
-              <w:t>ngaySinh_fm</w:t>
-            </w:r>
-            <w:proofErr w:type="spellEnd"/>
-            <w:r>
-              <w:rPr>
-                <w:rFonts w:ascii="Calibri" w:eastAsia="Times New Roman" w:hAnsi="Calibri" w:cs="Calibri"/>
-                <w:color w:val="000000"/>
-                <w:sz w:val="22"/>
-                <w:szCs w:val="22"/>
-              </w:rPr>
-              <w:t>}</w:t>
+              <w:t>{ngaySinh_fm}</w:t>
             </w:r>
           </w:p>
         </w:tc>
@@ -3087,27 +2261,7 @@
                 <w:sz w:val="22"/>
                 <w:szCs w:val="22"/>
               </w:rPr>
-              <w:t>{</w:t>
-            </w:r>
-            <w:proofErr w:type="spellStart"/>
-            <w:r>
-              <w:rPr>
-                <w:rFonts w:ascii="Calibri" w:eastAsia="Times New Roman" w:hAnsi="Calibri" w:cs="Calibri"/>
-                <w:color w:val="000000"/>
-                <w:sz w:val="22"/>
-                <w:szCs w:val="22"/>
-              </w:rPr>
-              <w:t>noiSinh</w:t>
-            </w:r>
-            <w:proofErr w:type="spellEnd"/>
-            <w:r>
-              <w:rPr>
-                <w:rFonts w:ascii="Calibri" w:eastAsia="Times New Roman" w:hAnsi="Calibri" w:cs="Calibri"/>
-                <w:color w:val="000000"/>
-                <w:sz w:val="22"/>
-                <w:szCs w:val="22"/>
-              </w:rPr>
-              <w:t>}</w:t>
+              <w:t>{noiSinh}</w:t>
             </w:r>
           </w:p>
         </w:tc>
@@ -3143,27 +2297,7 @@
                 <w:sz w:val="22"/>
                 <w:szCs w:val="22"/>
               </w:rPr>
-              <w:t>{</w:t>
-            </w:r>
-            <w:proofErr w:type="spellStart"/>
-            <w:r>
-              <w:rPr>
-                <w:rFonts w:ascii="Calibri" w:eastAsia="Times New Roman" w:hAnsi="Calibri" w:cs="Calibri"/>
-                <w:color w:val="000000"/>
-                <w:sz w:val="22"/>
-                <w:szCs w:val="22"/>
-              </w:rPr>
-              <w:t>gioiTinh_fm</w:t>
-            </w:r>
-            <w:proofErr w:type="spellEnd"/>
-            <w:r>
-              <w:rPr>
-                <w:rFonts w:ascii="Calibri" w:eastAsia="Times New Roman" w:hAnsi="Calibri" w:cs="Calibri"/>
-                <w:color w:val="000000"/>
-                <w:sz w:val="22"/>
-                <w:szCs w:val="22"/>
-              </w:rPr>
-              <w:t>}</w:t>
+              <w:t>{gioiTinh_fm}</w:t>
             </w:r>
           </w:p>
         </w:tc>
@@ -3200,27 +2334,7 @@
                 <w:sz w:val="22"/>
                 <w:szCs w:val="22"/>
               </w:rPr>
-              <w:t>{</w:t>
-            </w:r>
-            <w:proofErr w:type="spellStart"/>
-            <w:r>
-              <w:rPr>
-                <w:rFonts w:ascii="Calibri" w:eastAsia="Times New Roman" w:hAnsi="Calibri" w:cs="Calibri"/>
-                <w:color w:val="000000"/>
-                <w:sz w:val="22"/>
-                <w:szCs w:val="22"/>
-              </w:rPr>
-              <w:t>danToc</w:t>
-            </w:r>
-            <w:proofErr w:type="spellEnd"/>
-            <w:r>
-              <w:rPr>
-                <w:rFonts w:ascii="Calibri" w:eastAsia="Times New Roman" w:hAnsi="Calibri" w:cs="Calibri"/>
-                <w:color w:val="000000"/>
-                <w:sz w:val="22"/>
-                <w:szCs w:val="22"/>
-              </w:rPr>
-              <w:t>}</w:t>
+              <w:t>{danToc}</w:t>
             </w:r>
           </w:p>
         </w:tc>
@@ -3257,27 +2371,7 @@
                 <w:sz w:val="22"/>
                 <w:szCs w:val="22"/>
               </w:rPr>
-              <w:t>{</w:t>
-            </w:r>
-            <w:proofErr w:type="spellStart"/>
-            <w:r>
-              <w:rPr>
-                <w:rFonts w:ascii="Calibri" w:eastAsia="Times New Roman" w:hAnsi="Calibri" w:cs="Calibri"/>
-                <w:color w:val="000000"/>
-                <w:sz w:val="22"/>
-                <w:szCs w:val="22"/>
-              </w:rPr>
-              <w:t>xepLoai</w:t>
-            </w:r>
-            <w:proofErr w:type="spellEnd"/>
-            <w:r>
-              <w:rPr>
-                <w:rFonts w:ascii="Calibri" w:eastAsia="Times New Roman" w:hAnsi="Calibri" w:cs="Calibri"/>
-                <w:color w:val="000000"/>
-                <w:sz w:val="22"/>
-                <w:szCs w:val="22"/>
-              </w:rPr>
-              <w:t>}</w:t>
+              <w:t>{xepLoai}</w:t>
             </w:r>
           </w:p>
         </w:tc>
@@ -3314,27 +2408,7 @@
                 <w:sz w:val="22"/>
                 <w:szCs w:val="22"/>
               </w:rPr>
-              <w:t>{</w:t>
-            </w:r>
-            <w:proofErr w:type="spellStart"/>
-            <w:r>
-              <w:rPr>
-                <w:rFonts w:ascii="Calibri" w:eastAsia="Times New Roman" w:hAnsi="Calibri" w:cs="Calibri"/>
-                <w:color w:val="000000"/>
-                <w:sz w:val="22"/>
-                <w:szCs w:val="22"/>
-              </w:rPr>
-              <w:t>soHieuVanBang</w:t>
-            </w:r>
-            <w:proofErr w:type="spellEnd"/>
-            <w:r>
-              <w:rPr>
-                <w:rFonts w:ascii="Calibri" w:eastAsia="Times New Roman" w:hAnsi="Calibri" w:cs="Calibri"/>
-                <w:color w:val="000000"/>
-                <w:sz w:val="22"/>
-                <w:szCs w:val="22"/>
-              </w:rPr>
-              <w:t>}</w:t>
+              <w:t>{soHieuVanBang}</w:t>
             </w:r>
           </w:p>
         </w:tc>
@@ -3372,27 +2446,7 @@
                 <w:sz w:val="22"/>
                 <w:szCs w:val="22"/>
               </w:rPr>
-              <w:t>{</w:t>
-            </w:r>
-            <w:proofErr w:type="spellStart"/>
-            <w:r>
-              <w:rPr>
-                <w:rFonts w:ascii="Calibri" w:eastAsia="Times New Roman" w:hAnsi="Calibri" w:cs="Calibri"/>
-                <w:color w:val="000000"/>
-                <w:sz w:val="22"/>
-                <w:szCs w:val="22"/>
-              </w:rPr>
-              <w:t>soVaoSoCapBang</w:t>
-            </w:r>
-            <w:proofErr w:type="spellEnd"/>
-            <w:r>
-              <w:rPr>
-                <w:rFonts w:ascii="Calibri" w:eastAsia="Times New Roman" w:hAnsi="Calibri" w:cs="Calibri"/>
-                <w:color w:val="000000"/>
-                <w:sz w:val="22"/>
-                <w:szCs w:val="22"/>
-              </w:rPr>
-              <w:t>}</w:t>
+              <w:t>{soVaoSoCapBang}</w:t>
             </w:r>
             <w:r>
               <w:rPr>
@@ -3971,29 +3025,7 @@
                 <w:sz w:val="22"/>
                 <w:szCs w:val="22"/>
               </w:rPr>
-              <w:t>{</w:t>
-            </w:r>
-            <w:proofErr w:type="spellStart"/>
-            <w:r>
-              <w:rPr>
-                <w:rFonts w:ascii="Calibri" w:eastAsia="Times New Roman" w:hAnsi="Calibri" w:cs="Calibri"/>
-                <w:i/>
-                <w:iCs/>
-                <w:sz w:val="22"/>
-                <w:szCs w:val="22"/>
-              </w:rPr>
-              <w:t>diaPhuong</w:t>
-            </w:r>
-            <w:proofErr w:type="spellEnd"/>
-            <w:r>
-              <w:rPr>
-                <w:rFonts w:ascii="Calibri" w:eastAsia="Times New Roman" w:hAnsi="Calibri" w:cs="Calibri"/>
-                <w:i/>
-                <w:iCs/>
-                <w:sz w:val="22"/>
-                <w:szCs w:val="22"/>
-              </w:rPr>
-              <w:t>}</w:t>
+              <w:t>{diaPhuong}</w:t>
             </w:r>
             <w:r>
               <w:rPr>
@@ -4013,29 +3045,7 @@
                 <w:sz w:val="22"/>
                 <w:szCs w:val="22"/>
               </w:rPr>
-              <w:t>{</w:t>
-            </w:r>
-            <w:proofErr w:type="spellStart"/>
-            <w:r>
-              <w:rPr>
-                <w:rFonts w:ascii="Calibri" w:eastAsia="Times New Roman" w:hAnsi="Calibri" w:cs="Calibri"/>
-                <w:i/>
-                <w:iCs/>
-                <w:sz w:val="22"/>
-                <w:szCs w:val="22"/>
-              </w:rPr>
-              <w:t>ngayCap</w:t>
-            </w:r>
-            <w:proofErr w:type="spellEnd"/>
-            <w:r>
-              <w:rPr>
-                <w:rFonts w:ascii="Calibri" w:eastAsia="Times New Roman" w:hAnsi="Calibri" w:cs="Calibri"/>
-                <w:i/>
-                <w:iCs/>
-                <w:sz w:val="22"/>
-                <w:szCs w:val="22"/>
-              </w:rPr>
-              <w:t>}</w:t>
+              <w:t>{ngayCap}</w:t>
             </w:r>
           </w:p>
         </w:tc>
@@ -5853,10 +4863,29 @@
                 <w:sz w:val="22"/>
                 <w:szCs w:val="22"/>
               </w:rPr>
-              <w:t>{</w:t>
+              <w:t>{nguoiKy}</w:t>
             </w:r>
-            <w:proofErr w:type="spellStart"/>
-            <w:r>
+          </w:p>
+        </w:tc>
+        <w:tc>
+          <w:tcPr>
+            <w:tcW w:w="1134" w:type="dxa"/>
+            <w:gridSpan w:val="2"/>
+            <w:tcBorders>
+              <w:top w:val="nil"/>
+              <w:left w:val="nil"/>
+              <w:bottom w:val="nil"/>
+              <w:right w:val="nil"/>
+            </w:tcBorders>
+            <w:shd w:val="clear" w:color="auto" w:fill="auto"/>
+            <w:noWrap/>
+            <w:vAlign w:val="bottom"/>
+            <w:hideMark/>
+          </w:tcPr>
+          <w:p>
+            <w:pPr>
+              <w:spacing w:after="0" w:line="240" w:lineRule="auto"/>
+              <w:jc w:val="center"/>
               <w:rPr>
                 <w:rFonts w:ascii="Calibri" w:eastAsia="Times New Roman" w:hAnsi="Calibri" w:cs="Calibri"/>
                 <w:b/>
@@ -5864,47 +4893,6 @@
                 <w:sz w:val="22"/>
                 <w:szCs w:val="22"/>
               </w:rPr>
-              <w:t>nguoiKy</w:t>
-            </w:r>
-            <w:proofErr w:type="spellEnd"/>
-            <w:r>
-              <w:rPr>
-                <w:rFonts w:ascii="Calibri" w:eastAsia="Times New Roman" w:hAnsi="Calibri" w:cs="Calibri"/>
-                <w:b/>
-                <w:bCs/>
-                <w:sz w:val="22"/>
-                <w:szCs w:val="22"/>
-              </w:rPr>
-              <w:t>}</w:t>
-            </w:r>
-          </w:p>
-        </w:tc>
-        <w:tc>
-          <w:tcPr>
-            <w:tcW w:w="1134" w:type="dxa"/>
-            <w:gridSpan w:val="2"/>
-            <w:tcBorders>
-              <w:top w:val="nil"/>
-              <w:left w:val="nil"/>
-              <w:bottom w:val="nil"/>
-              <w:right w:val="nil"/>
-            </w:tcBorders>
-            <w:shd w:val="clear" w:color="auto" w:fill="auto"/>
-            <w:noWrap/>
-            <w:vAlign w:val="bottom"/>
-            <w:hideMark/>
-          </w:tcPr>
-          <w:p>
-            <w:pPr>
-              <w:spacing w:after="0" w:line="240" w:lineRule="auto"/>
-              <w:jc w:val="center"/>
-              <w:rPr>
-                <w:rFonts w:ascii="Calibri" w:eastAsia="Times New Roman" w:hAnsi="Calibri" w:cs="Calibri"/>
-                <w:b/>
-                <w:bCs/>
-                <w:sz w:val="22"/>
-                <w:szCs w:val="22"/>
-              </w:rPr>
             </w:pPr>
           </w:p>
         </w:tc>
@@ -5935,6 +4923,7 @@
           </w:p>
         </w:tc>
       </w:tr>
+      <w:bookmarkEnd w:id="0"/>
     </w:tbl>
     <w:p/>
     <w:sectPr>
@@ -6377,6 +5366,7 @@
       <w:spacing w:after="0" w:line="240" w:lineRule="auto"/>
     </w:pPr>
     <w:tblPr>
+      <w:tblInd w:w="0" w:type="dxa"/>
       <w:tblBorders>
         <w:top w:val="single" w:sz="4" w:space="0" w:color="auto"/>
         <w:left w:val="single" w:sz="4" w:space="0" w:color="auto"/>
@@ -6385,6 +5375,12 @@
         <w:insideH w:val="single" w:sz="4" w:space="0" w:color="auto"/>
         <w:insideV w:val="single" w:sz="4" w:space="0" w:color="auto"/>
       </w:tblBorders>
+      <w:tblCellMar>
+        <w:top w:w="0" w:type="dxa"/>
+        <w:left w:w="108" w:type="dxa"/>
+        <w:bottom w:w="0" w:type="dxa"/>
+        <w:right w:w="108" w:type="dxa"/>
+      </w:tblCellMar>
     </w:tblPr>
   </w:style>
 </w:styles>

</xml_diff>